<commit_message>
Alteração do Diagrama de Fluxo de Dados e Calculo do Ponto de Função e Estimativa
Alteração do Diagrama de Fluxo de Dados e Calculo do Ponto de Função e
Estimativa
</commit_message>
<xml_diff>
--- a/Documento de Especificação Suplementar.docx
+++ b/Documento de Especificação Suplementar.docx
@@ -269,6 +269,13 @@
                 <w:szCs w:val="24"/>
               </w:rPr>
             </w:pPr>
+            <w:r>
+              <w:rPr>
+                <w:sz w:val="24"/>
+                <w:szCs w:val="24"/>
+              </w:rPr>
+              <w:t>27/04/2016</w:t>
+            </w:r>
           </w:p>
         </w:tc>
         <w:tc>
@@ -283,6 +290,13 @@
                 <w:szCs w:val="24"/>
               </w:rPr>
             </w:pPr>
+            <w:r>
+              <w:rPr>
+                <w:sz w:val="24"/>
+                <w:szCs w:val="24"/>
+              </w:rPr>
+              <w:t>0.2</w:t>
+            </w:r>
           </w:p>
         </w:tc>
         <w:tc>
@@ -297,6 +311,20 @@
                 <w:szCs w:val="24"/>
               </w:rPr>
             </w:pPr>
+            <w:r>
+              <w:rPr>
+                <w:sz w:val="24"/>
+                <w:szCs w:val="24"/>
+              </w:rPr>
+              <w:t>Calculo</w:t>
+            </w:r>
+            <w:r>
+              <w:rPr>
+                <w:sz w:val="24"/>
+                <w:szCs w:val="24"/>
+              </w:rPr>
+              <w:t xml:space="preserve"> do Ponto de Função</w:t>
+            </w:r>
           </w:p>
         </w:tc>
         <w:tc>
@@ -311,6 +339,13 @@
                 <w:szCs w:val="24"/>
               </w:rPr>
             </w:pPr>
+            <w:r>
+              <w:rPr>
+                <w:sz w:val="24"/>
+                <w:szCs w:val="24"/>
+              </w:rPr>
+              <w:t>Rogério</w:t>
+            </w:r>
           </w:p>
         </w:tc>
       </w:tr>
@@ -630,14 +665,71 @@
         </w:rPr>
       </w:pPr>
     </w:p>
+    <w:p>
+      <w:r>
+        <w:t>Tabela de Atributos.................................................................................................pag.4</w:t>
+      </w:r>
+    </w:p>
     <w:p/>
     <w:p>
-      <w:pPr>
-        <w:spacing w:after="160" w:line="259" w:lineRule="auto"/>
-      </w:pPr>
+      <w:r>
+        <w:t>Matriz de Rastreabilidade</w:t>
+      </w:r>
+      <w:r>
+        <w:t>..........................</w:t>
+      </w:r>
+      <w:r>
+        <w:t>..............</w:t>
+      </w:r>
+      <w:r>
+        <w:t>................................................pag.</w:t>
+      </w:r>
+      <w:r>
+        <w:t>5</w:t>
+      </w:r>
+    </w:p>
+    <w:p/>
+    <w:p>
+      <w:r>
+        <w:t>Ponto de Função</w:t>
+      </w:r>
+      <w:r>
+        <w:t>.........................</w:t>
+      </w:r>
+      <w:r>
+        <w:t>............................</w:t>
+      </w:r>
+      <w:r>
+        <w:t>.................................................pag.</w:t>
+      </w:r>
+      <w:r>
+        <w:t>6</w:t>
+      </w:r>
+    </w:p>
+    <w:p/>
+    <w:p>
+      <w:r>
+        <w:t>Estimativa</w:t>
+      </w:r>
+      <w:r>
+        <w:t>...........................</w:t>
+      </w:r>
+      <w:r>
+        <w:t>.......</w:t>
+      </w:r>
+      <w:r>
+        <w:t>...............................................................................pag.</w:t>
+      </w:r>
+      <w:r>
+        <w:t>7</w:t>
+      </w:r>
+    </w:p>
+    <w:p>
       <w:r>
         <w:br w:type="page"/>
       </w:r>
+      <w:bookmarkStart w:id="0" w:name="_GoBack"/>
+      <w:bookmarkEnd w:id="0"/>
     </w:p>
     <w:p>
       <w:r>
@@ -646,10 +738,7 @@
           <w:szCs w:val="24"/>
         </w:rPr>
         <w:lastRenderedPageBreak/>
-        <w:t>4.2.</w:t>
-      </w:r>
-      <w:r>
-        <w:t xml:space="preserve"> </w:t>
+        <w:t>1.</w:t>
       </w:r>
       <w:r>
         <w:t>Tabela de Atributos</w:t>
@@ -902,6 +991,45 @@
           <w:szCs w:val="24"/>
         </w:rPr>
         <w:t>Responsável: Rogério</w:t>
+      </w:r>
+    </w:p>
+    <w:p>
+      <w:pPr>
+        <w:spacing w:after="160" w:line="259" w:lineRule="auto"/>
+        <w:rPr>
+          <w:sz w:val="24"/>
+          <w:szCs w:val="24"/>
+        </w:rPr>
+      </w:pPr>
+      <w:r>
+        <w:rPr>
+          <w:sz w:val="24"/>
+          <w:szCs w:val="24"/>
+        </w:rPr>
+        <w:br w:type="page"/>
+      </w:r>
+    </w:p>
+    <w:p>
+      <w:pPr>
+        <w:rPr>
+          <w:sz w:val="24"/>
+          <w:szCs w:val="24"/>
+        </w:rPr>
+      </w:pPr>
+      <w:r>
+        <w:rPr>
+          <w:sz w:val="24"/>
+          <w:szCs w:val="24"/>
+        </w:rPr>
+        <w:lastRenderedPageBreak/>
+        <w:t>2.</w:t>
+      </w:r>
+      <w:r>
+        <w:rPr>
+          <w:sz w:val="24"/>
+          <w:szCs w:val="24"/>
+        </w:rPr>
+        <w:t>Matriz de Rastreabilidade</w:t>
       </w:r>
     </w:p>
     <w:p>
@@ -1077,14 +1205,7 @@
                 <w:sz w:val="24"/>
                 <w:szCs w:val="24"/>
               </w:rPr>
-              <w:t>Requisito</w:t>
-            </w:r>
-            <w:r>
-              <w:rPr>
-                <w:sz w:val="24"/>
-                <w:szCs w:val="24"/>
-              </w:rPr>
-              <w:t xml:space="preserve"> de</w:t>
+              <w:t>Requisito de</w:t>
             </w:r>
           </w:p>
         </w:tc>
@@ -1105,14 +1226,7 @@
                 <w:sz w:val="24"/>
                 <w:szCs w:val="24"/>
               </w:rPr>
-              <w:t>Requisito</w:t>
-            </w:r>
-            <w:r>
-              <w:rPr>
-                <w:sz w:val="24"/>
-                <w:szCs w:val="24"/>
-              </w:rPr>
-              <w:t xml:space="preserve"> de</w:t>
+              <w:t>Requisito de</w:t>
             </w:r>
           </w:p>
         </w:tc>
@@ -1142,14 +1256,7 @@
                 <w:sz w:val="24"/>
                 <w:szCs w:val="24"/>
               </w:rPr>
-              <w:t xml:space="preserve"> </w:t>
-            </w:r>
-            <w:r>
-              <w:rPr>
-                <w:sz w:val="24"/>
-                <w:szCs w:val="24"/>
-              </w:rPr>
-              <w:t>é</w:t>
+              <w:t xml:space="preserve"> é</w:t>
             </w:r>
           </w:p>
         </w:tc>
@@ -1235,14 +1342,7 @@
                 <w:sz w:val="24"/>
                 <w:szCs w:val="24"/>
               </w:rPr>
-              <w:t xml:space="preserve"> </w:t>
-            </w:r>
-            <w:r>
-              <w:rPr>
-                <w:sz w:val="24"/>
-                <w:szCs w:val="24"/>
-              </w:rPr>
-              <w:t>é</w:t>
+              <w:t xml:space="preserve"> é</w:t>
             </w:r>
           </w:p>
         </w:tc>
@@ -1312,22 +1412,3548 @@
         </w:rPr>
       </w:pPr>
     </w:p>
-    <w:p>
+    <w:p/>
+    <w:p>
+      <w:pPr>
+        <w:spacing w:after="160" w:line="259" w:lineRule="auto"/>
+      </w:pPr>
       <w:r>
         <w:br w:type="page"/>
       </w:r>
-      <w:bookmarkStart w:id="0" w:name="_GoBack"/>
-      <w:bookmarkEnd w:id="0"/>
-    </w:p>
+    </w:p>
+    <w:p>
+      <w:r>
+        <w:lastRenderedPageBreak/>
+        <w:t>3.</w:t>
+      </w:r>
+      <w:r>
+        <w:t>Ponto de Função</w:t>
+      </w:r>
+    </w:p>
+    <w:p/>
+    <w:tbl>
+      <w:tblPr>
+        <w:tblW w:w="6580" w:type="dxa"/>
+        <w:jc w:val="center"/>
+        <w:tblCellMar>
+          <w:left w:w="70" w:type="dxa"/>
+          <w:right w:w="70" w:type="dxa"/>
+        </w:tblCellMar>
+        <w:tblLook w:val="04A0" w:firstRow="1" w:lastRow="0" w:firstColumn="1" w:lastColumn="0" w:noHBand="0" w:noVBand="1"/>
+      </w:tblPr>
+      <w:tblGrid>
+        <w:gridCol w:w="2020"/>
+        <w:gridCol w:w="1520"/>
+        <w:gridCol w:w="1520"/>
+        <w:gridCol w:w="1520"/>
+      </w:tblGrid>
+      <w:tr>
+        <w:trPr>
+          <w:trHeight w:val="315"/>
+          <w:jc w:val="center"/>
+        </w:trPr>
+        <w:tc>
+          <w:tcPr>
+            <w:tcW w:w="2020" w:type="dxa"/>
+            <w:tcBorders>
+              <w:top w:val="single" w:sz="4" w:space="0" w:color="000000"/>
+              <w:left w:val="single" w:sz="4" w:space="0" w:color="000000"/>
+              <w:bottom w:val="single" w:sz="4" w:space="0" w:color="000000"/>
+              <w:right w:val="single" w:sz="4" w:space="0" w:color="000000"/>
+            </w:tcBorders>
+            <w:shd w:val="clear" w:color="A4C2F4" w:fill="A4C2F4"/>
+            <w:vAlign w:val="center"/>
+            <w:hideMark/>
+          </w:tcPr>
+          <w:p>
+            <w:pPr>
+              <w:spacing w:line="240" w:lineRule="auto"/>
+              <w:jc w:val="center"/>
+              <w:rPr>
+                <w:rFonts w:eastAsia="Times New Roman"/>
+                <w:color w:val="auto"/>
+                <w:sz w:val="20"/>
+                <w:szCs w:val="20"/>
+              </w:rPr>
+            </w:pPr>
+            <w:r>
+              <w:rPr>
+                <w:rFonts w:eastAsia="Times New Roman"/>
+                <w:color w:val="auto"/>
+                <w:sz w:val="20"/>
+                <w:szCs w:val="20"/>
+              </w:rPr>
+              <w:t>Domínio de Informação</w:t>
+            </w:r>
+          </w:p>
+        </w:tc>
+        <w:tc>
+          <w:tcPr>
+            <w:tcW w:w="1520" w:type="dxa"/>
+            <w:tcBorders>
+              <w:top w:val="single" w:sz="4" w:space="0" w:color="000000"/>
+              <w:left w:val="nil"/>
+              <w:bottom w:val="single" w:sz="4" w:space="0" w:color="000000"/>
+              <w:right w:val="single" w:sz="4" w:space="0" w:color="000000"/>
+            </w:tcBorders>
+            <w:shd w:val="clear" w:color="A4C2F4" w:fill="A4C2F4"/>
+            <w:noWrap/>
+            <w:vAlign w:val="center"/>
+            <w:hideMark/>
+          </w:tcPr>
+          <w:p>
+            <w:pPr>
+              <w:spacing w:line="240" w:lineRule="auto"/>
+              <w:jc w:val="center"/>
+              <w:rPr>
+                <w:rFonts w:eastAsia="Times New Roman"/>
+                <w:color w:val="auto"/>
+                <w:sz w:val="20"/>
+                <w:szCs w:val="20"/>
+              </w:rPr>
+            </w:pPr>
+            <w:r>
+              <w:rPr>
+                <w:rFonts w:eastAsia="Times New Roman"/>
+                <w:color w:val="auto"/>
+                <w:sz w:val="20"/>
+                <w:szCs w:val="20"/>
+              </w:rPr>
+              <w:t>Contagem</w:t>
+            </w:r>
+          </w:p>
+        </w:tc>
+        <w:tc>
+          <w:tcPr>
+            <w:tcW w:w="1520" w:type="dxa"/>
+            <w:tcBorders>
+              <w:top w:val="single" w:sz="4" w:space="0" w:color="000000"/>
+              <w:left w:val="nil"/>
+              <w:bottom w:val="single" w:sz="4" w:space="0" w:color="000000"/>
+              <w:right w:val="single" w:sz="4" w:space="0" w:color="000000"/>
+            </w:tcBorders>
+            <w:shd w:val="clear" w:color="A4C2F4" w:fill="A4C2F4"/>
+            <w:noWrap/>
+            <w:vAlign w:val="center"/>
+            <w:hideMark/>
+          </w:tcPr>
+          <w:p>
+            <w:pPr>
+              <w:spacing w:line="240" w:lineRule="auto"/>
+              <w:jc w:val="center"/>
+              <w:rPr>
+                <w:rFonts w:eastAsia="Times New Roman"/>
+                <w:color w:val="auto"/>
+                <w:sz w:val="20"/>
+                <w:szCs w:val="20"/>
+              </w:rPr>
+            </w:pPr>
+            <w:r>
+              <w:rPr>
+                <w:rFonts w:eastAsia="Times New Roman"/>
+                <w:color w:val="auto"/>
+                <w:sz w:val="20"/>
+                <w:szCs w:val="20"/>
+              </w:rPr>
+              <w:t>Fator de Peso</w:t>
+            </w:r>
+          </w:p>
+        </w:tc>
+        <w:tc>
+          <w:tcPr>
+            <w:tcW w:w="1520" w:type="dxa"/>
+            <w:tcBorders>
+              <w:top w:val="single" w:sz="4" w:space="0" w:color="000000"/>
+              <w:left w:val="nil"/>
+              <w:bottom w:val="single" w:sz="4" w:space="0" w:color="000000"/>
+              <w:right w:val="single" w:sz="4" w:space="0" w:color="000000"/>
+            </w:tcBorders>
+            <w:shd w:val="clear" w:color="A4C2F4" w:fill="A4C2F4"/>
+            <w:noWrap/>
+            <w:vAlign w:val="center"/>
+            <w:hideMark/>
+          </w:tcPr>
+          <w:p>
+            <w:pPr>
+              <w:spacing w:line="240" w:lineRule="auto"/>
+              <w:jc w:val="center"/>
+              <w:rPr>
+                <w:rFonts w:eastAsia="Times New Roman"/>
+                <w:color w:val="auto"/>
+                <w:sz w:val="20"/>
+                <w:szCs w:val="20"/>
+              </w:rPr>
+            </w:pPr>
+            <w:r>
+              <w:rPr>
+                <w:rFonts w:eastAsia="Times New Roman"/>
+                <w:color w:val="auto"/>
+                <w:sz w:val="20"/>
+                <w:szCs w:val="20"/>
+              </w:rPr>
+              <w:t>Total</w:t>
+            </w:r>
+          </w:p>
+        </w:tc>
+      </w:tr>
+      <w:tr>
+        <w:trPr>
+          <w:trHeight w:val="315"/>
+          <w:jc w:val="center"/>
+        </w:trPr>
+        <w:tc>
+          <w:tcPr>
+            <w:tcW w:w="2020" w:type="dxa"/>
+            <w:tcBorders>
+              <w:top w:val="nil"/>
+              <w:left w:val="single" w:sz="4" w:space="0" w:color="000000"/>
+              <w:bottom w:val="single" w:sz="4" w:space="0" w:color="000000"/>
+              <w:right w:val="single" w:sz="4" w:space="0" w:color="000000"/>
+            </w:tcBorders>
+            <w:shd w:val="clear" w:color="A4C2F4" w:fill="A4C2F4"/>
+            <w:noWrap/>
+            <w:vAlign w:val="bottom"/>
+            <w:hideMark/>
+          </w:tcPr>
+          <w:p>
+            <w:pPr>
+              <w:spacing w:line="240" w:lineRule="auto"/>
+              <w:jc w:val="center"/>
+              <w:rPr>
+                <w:rFonts w:eastAsia="Times New Roman"/>
+                <w:color w:val="auto"/>
+                <w:sz w:val="20"/>
+                <w:szCs w:val="20"/>
+              </w:rPr>
+            </w:pPr>
+            <w:r>
+              <w:rPr>
+                <w:rFonts w:eastAsia="Times New Roman"/>
+                <w:color w:val="auto"/>
+                <w:sz w:val="20"/>
+                <w:szCs w:val="20"/>
+              </w:rPr>
+              <w:t>Entradas Externas</w:t>
+            </w:r>
+          </w:p>
+        </w:tc>
+        <w:tc>
+          <w:tcPr>
+            <w:tcW w:w="1520" w:type="dxa"/>
+            <w:tcBorders>
+              <w:top w:val="nil"/>
+              <w:left w:val="nil"/>
+              <w:bottom w:val="single" w:sz="4" w:space="0" w:color="000000"/>
+              <w:right w:val="single" w:sz="4" w:space="0" w:color="000000"/>
+            </w:tcBorders>
+            <w:shd w:val="clear" w:color="auto" w:fill="auto"/>
+            <w:noWrap/>
+            <w:vAlign w:val="bottom"/>
+            <w:hideMark/>
+          </w:tcPr>
+          <w:p>
+            <w:pPr>
+              <w:spacing w:line="240" w:lineRule="auto"/>
+              <w:jc w:val="center"/>
+              <w:rPr>
+                <w:rFonts w:eastAsia="Times New Roman"/>
+                <w:color w:val="auto"/>
+                <w:sz w:val="20"/>
+                <w:szCs w:val="20"/>
+              </w:rPr>
+            </w:pPr>
+            <w:r>
+              <w:rPr>
+                <w:rFonts w:eastAsia="Times New Roman"/>
+                <w:color w:val="auto"/>
+                <w:sz w:val="20"/>
+                <w:szCs w:val="20"/>
+              </w:rPr>
+              <w:t>3</w:t>
+            </w:r>
+          </w:p>
+        </w:tc>
+        <w:tc>
+          <w:tcPr>
+            <w:tcW w:w="1520" w:type="dxa"/>
+            <w:tcBorders>
+              <w:top w:val="nil"/>
+              <w:left w:val="nil"/>
+              <w:bottom w:val="single" w:sz="4" w:space="0" w:color="000000"/>
+              <w:right w:val="single" w:sz="4" w:space="0" w:color="000000"/>
+            </w:tcBorders>
+            <w:shd w:val="clear" w:color="auto" w:fill="auto"/>
+            <w:noWrap/>
+            <w:vAlign w:val="bottom"/>
+            <w:hideMark/>
+          </w:tcPr>
+          <w:p>
+            <w:pPr>
+              <w:spacing w:line="240" w:lineRule="auto"/>
+              <w:jc w:val="center"/>
+              <w:rPr>
+                <w:rFonts w:eastAsia="Times New Roman"/>
+                <w:color w:val="auto"/>
+                <w:sz w:val="20"/>
+                <w:szCs w:val="20"/>
+              </w:rPr>
+            </w:pPr>
+            <w:r>
+              <w:rPr>
+                <w:rFonts w:eastAsia="Times New Roman"/>
+                <w:color w:val="auto"/>
+                <w:sz w:val="20"/>
+                <w:szCs w:val="20"/>
+              </w:rPr>
+              <w:t>Simples(3)</w:t>
+            </w:r>
+          </w:p>
+        </w:tc>
+        <w:tc>
+          <w:tcPr>
+            <w:tcW w:w="1520" w:type="dxa"/>
+            <w:tcBorders>
+              <w:top w:val="nil"/>
+              <w:left w:val="nil"/>
+              <w:bottom w:val="single" w:sz="4" w:space="0" w:color="000000"/>
+              <w:right w:val="single" w:sz="4" w:space="0" w:color="000000"/>
+            </w:tcBorders>
+            <w:shd w:val="clear" w:color="auto" w:fill="auto"/>
+            <w:noWrap/>
+            <w:vAlign w:val="bottom"/>
+            <w:hideMark/>
+          </w:tcPr>
+          <w:p>
+            <w:pPr>
+              <w:spacing w:line="240" w:lineRule="auto"/>
+              <w:jc w:val="center"/>
+              <w:rPr>
+                <w:rFonts w:eastAsia="Times New Roman"/>
+                <w:color w:val="auto"/>
+                <w:sz w:val="20"/>
+                <w:szCs w:val="20"/>
+              </w:rPr>
+            </w:pPr>
+            <w:r>
+              <w:rPr>
+                <w:rFonts w:eastAsia="Times New Roman"/>
+                <w:color w:val="auto"/>
+                <w:sz w:val="20"/>
+                <w:szCs w:val="20"/>
+              </w:rPr>
+              <w:t>9</w:t>
+            </w:r>
+          </w:p>
+        </w:tc>
+      </w:tr>
+      <w:tr>
+        <w:trPr>
+          <w:trHeight w:val="315"/>
+          <w:jc w:val="center"/>
+        </w:trPr>
+        <w:tc>
+          <w:tcPr>
+            <w:tcW w:w="2020" w:type="dxa"/>
+            <w:tcBorders>
+              <w:top w:val="nil"/>
+              <w:left w:val="single" w:sz="4" w:space="0" w:color="000000"/>
+              <w:bottom w:val="single" w:sz="4" w:space="0" w:color="000000"/>
+              <w:right w:val="single" w:sz="4" w:space="0" w:color="000000"/>
+            </w:tcBorders>
+            <w:shd w:val="clear" w:color="A4C2F4" w:fill="A4C2F4"/>
+            <w:noWrap/>
+            <w:vAlign w:val="bottom"/>
+            <w:hideMark/>
+          </w:tcPr>
+          <w:p>
+            <w:pPr>
+              <w:spacing w:line="240" w:lineRule="auto"/>
+              <w:jc w:val="center"/>
+              <w:rPr>
+                <w:rFonts w:eastAsia="Times New Roman"/>
+                <w:color w:val="auto"/>
+                <w:sz w:val="20"/>
+                <w:szCs w:val="20"/>
+              </w:rPr>
+            </w:pPr>
+            <w:r>
+              <w:rPr>
+                <w:rFonts w:eastAsia="Times New Roman"/>
+                <w:color w:val="auto"/>
+                <w:sz w:val="20"/>
+                <w:szCs w:val="20"/>
+              </w:rPr>
+              <w:t>Saídas Externas</w:t>
+            </w:r>
+          </w:p>
+        </w:tc>
+        <w:tc>
+          <w:tcPr>
+            <w:tcW w:w="1520" w:type="dxa"/>
+            <w:tcBorders>
+              <w:top w:val="nil"/>
+              <w:left w:val="nil"/>
+              <w:bottom w:val="single" w:sz="4" w:space="0" w:color="000000"/>
+              <w:right w:val="single" w:sz="4" w:space="0" w:color="000000"/>
+            </w:tcBorders>
+            <w:shd w:val="clear" w:color="auto" w:fill="auto"/>
+            <w:noWrap/>
+            <w:vAlign w:val="bottom"/>
+            <w:hideMark/>
+          </w:tcPr>
+          <w:p>
+            <w:pPr>
+              <w:spacing w:line="240" w:lineRule="auto"/>
+              <w:jc w:val="center"/>
+              <w:rPr>
+                <w:rFonts w:eastAsia="Times New Roman"/>
+                <w:color w:val="auto"/>
+                <w:sz w:val="20"/>
+                <w:szCs w:val="20"/>
+              </w:rPr>
+            </w:pPr>
+            <w:r>
+              <w:rPr>
+                <w:rFonts w:eastAsia="Times New Roman"/>
+                <w:color w:val="auto"/>
+                <w:sz w:val="20"/>
+                <w:szCs w:val="20"/>
+              </w:rPr>
+              <w:t>3</w:t>
+            </w:r>
+          </w:p>
+        </w:tc>
+        <w:tc>
+          <w:tcPr>
+            <w:tcW w:w="1520" w:type="dxa"/>
+            <w:tcBorders>
+              <w:top w:val="nil"/>
+              <w:left w:val="nil"/>
+              <w:bottom w:val="single" w:sz="4" w:space="0" w:color="000000"/>
+              <w:right w:val="single" w:sz="4" w:space="0" w:color="000000"/>
+            </w:tcBorders>
+            <w:shd w:val="clear" w:color="auto" w:fill="auto"/>
+            <w:noWrap/>
+            <w:vAlign w:val="bottom"/>
+            <w:hideMark/>
+          </w:tcPr>
+          <w:p>
+            <w:pPr>
+              <w:spacing w:line="240" w:lineRule="auto"/>
+              <w:jc w:val="center"/>
+              <w:rPr>
+                <w:rFonts w:eastAsia="Times New Roman"/>
+                <w:color w:val="auto"/>
+                <w:sz w:val="20"/>
+                <w:szCs w:val="20"/>
+              </w:rPr>
+            </w:pPr>
+            <w:r>
+              <w:rPr>
+                <w:rFonts w:eastAsia="Times New Roman"/>
+                <w:color w:val="auto"/>
+                <w:sz w:val="20"/>
+                <w:szCs w:val="20"/>
+              </w:rPr>
+              <w:t>Simples(4)</w:t>
+            </w:r>
+          </w:p>
+        </w:tc>
+        <w:tc>
+          <w:tcPr>
+            <w:tcW w:w="1520" w:type="dxa"/>
+            <w:tcBorders>
+              <w:top w:val="nil"/>
+              <w:left w:val="nil"/>
+              <w:bottom w:val="single" w:sz="4" w:space="0" w:color="000000"/>
+              <w:right w:val="single" w:sz="4" w:space="0" w:color="000000"/>
+            </w:tcBorders>
+            <w:shd w:val="clear" w:color="auto" w:fill="auto"/>
+            <w:noWrap/>
+            <w:vAlign w:val="bottom"/>
+            <w:hideMark/>
+          </w:tcPr>
+          <w:p>
+            <w:pPr>
+              <w:spacing w:line="240" w:lineRule="auto"/>
+              <w:jc w:val="center"/>
+              <w:rPr>
+                <w:rFonts w:eastAsia="Times New Roman"/>
+                <w:color w:val="auto"/>
+                <w:sz w:val="20"/>
+                <w:szCs w:val="20"/>
+              </w:rPr>
+            </w:pPr>
+            <w:r>
+              <w:rPr>
+                <w:rFonts w:eastAsia="Times New Roman"/>
+                <w:color w:val="auto"/>
+                <w:sz w:val="20"/>
+                <w:szCs w:val="20"/>
+              </w:rPr>
+              <w:t>12</w:t>
+            </w:r>
+          </w:p>
+        </w:tc>
+      </w:tr>
+      <w:tr>
+        <w:trPr>
+          <w:trHeight w:val="315"/>
+          <w:jc w:val="center"/>
+        </w:trPr>
+        <w:tc>
+          <w:tcPr>
+            <w:tcW w:w="2020" w:type="dxa"/>
+            <w:tcBorders>
+              <w:top w:val="nil"/>
+              <w:left w:val="single" w:sz="4" w:space="0" w:color="000000"/>
+              <w:bottom w:val="single" w:sz="4" w:space="0" w:color="000000"/>
+              <w:right w:val="single" w:sz="4" w:space="0" w:color="000000"/>
+            </w:tcBorders>
+            <w:shd w:val="clear" w:color="A4C2F4" w:fill="A4C2F4"/>
+            <w:noWrap/>
+            <w:vAlign w:val="bottom"/>
+            <w:hideMark/>
+          </w:tcPr>
+          <w:p>
+            <w:pPr>
+              <w:spacing w:line="240" w:lineRule="auto"/>
+              <w:jc w:val="center"/>
+              <w:rPr>
+                <w:rFonts w:eastAsia="Times New Roman"/>
+                <w:color w:val="auto"/>
+                <w:sz w:val="20"/>
+                <w:szCs w:val="20"/>
+              </w:rPr>
+            </w:pPr>
+            <w:r>
+              <w:rPr>
+                <w:rFonts w:eastAsia="Times New Roman"/>
+                <w:color w:val="auto"/>
+                <w:sz w:val="20"/>
+                <w:szCs w:val="20"/>
+              </w:rPr>
+              <w:t>Consultas Externas</w:t>
+            </w:r>
+          </w:p>
+        </w:tc>
+        <w:tc>
+          <w:tcPr>
+            <w:tcW w:w="1520" w:type="dxa"/>
+            <w:tcBorders>
+              <w:top w:val="nil"/>
+              <w:left w:val="nil"/>
+              <w:bottom w:val="single" w:sz="4" w:space="0" w:color="000000"/>
+              <w:right w:val="single" w:sz="4" w:space="0" w:color="000000"/>
+            </w:tcBorders>
+            <w:shd w:val="clear" w:color="auto" w:fill="auto"/>
+            <w:noWrap/>
+            <w:vAlign w:val="bottom"/>
+            <w:hideMark/>
+          </w:tcPr>
+          <w:p>
+            <w:pPr>
+              <w:spacing w:line="240" w:lineRule="auto"/>
+              <w:jc w:val="center"/>
+              <w:rPr>
+                <w:rFonts w:eastAsia="Times New Roman"/>
+                <w:color w:val="auto"/>
+                <w:sz w:val="20"/>
+                <w:szCs w:val="20"/>
+              </w:rPr>
+            </w:pPr>
+            <w:r>
+              <w:rPr>
+                <w:rFonts w:eastAsia="Times New Roman"/>
+                <w:color w:val="auto"/>
+                <w:sz w:val="20"/>
+                <w:szCs w:val="20"/>
+              </w:rPr>
+              <w:t> </w:t>
+            </w:r>
+          </w:p>
+        </w:tc>
+        <w:tc>
+          <w:tcPr>
+            <w:tcW w:w="1520" w:type="dxa"/>
+            <w:tcBorders>
+              <w:top w:val="nil"/>
+              <w:left w:val="nil"/>
+              <w:bottom w:val="single" w:sz="4" w:space="0" w:color="000000"/>
+              <w:right w:val="single" w:sz="4" w:space="0" w:color="000000"/>
+            </w:tcBorders>
+            <w:shd w:val="clear" w:color="auto" w:fill="auto"/>
+            <w:noWrap/>
+            <w:vAlign w:val="bottom"/>
+            <w:hideMark/>
+          </w:tcPr>
+          <w:p>
+            <w:pPr>
+              <w:spacing w:line="240" w:lineRule="auto"/>
+              <w:jc w:val="center"/>
+              <w:rPr>
+                <w:rFonts w:eastAsia="Times New Roman"/>
+                <w:color w:val="auto"/>
+                <w:sz w:val="20"/>
+                <w:szCs w:val="20"/>
+              </w:rPr>
+            </w:pPr>
+            <w:r>
+              <w:rPr>
+                <w:rFonts w:eastAsia="Times New Roman"/>
+                <w:color w:val="auto"/>
+                <w:sz w:val="20"/>
+                <w:szCs w:val="20"/>
+              </w:rPr>
+              <w:t> </w:t>
+            </w:r>
+          </w:p>
+        </w:tc>
+        <w:tc>
+          <w:tcPr>
+            <w:tcW w:w="1520" w:type="dxa"/>
+            <w:tcBorders>
+              <w:top w:val="nil"/>
+              <w:left w:val="nil"/>
+              <w:bottom w:val="single" w:sz="4" w:space="0" w:color="000000"/>
+              <w:right w:val="single" w:sz="4" w:space="0" w:color="000000"/>
+            </w:tcBorders>
+            <w:shd w:val="clear" w:color="auto" w:fill="auto"/>
+            <w:noWrap/>
+            <w:vAlign w:val="bottom"/>
+            <w:hideMark/>
+          </w:tcPr>
+          <w:p>
+            <w:pPr>
+              <w:spacing w:line="240" w:lineRule="auto"/>
+              <w:jc w:val="center"/>
+              <w:rPr>
+                <w:rFonts w:eastAsia="Times New Roman"/>
+                <w:color w:val="auto"/>
+                <w:sz w:val="20"/>
+                <w:szCs w:val="20"/>
+              </w:rPr>
+            </w:pPr>
+            <w:r>
+              <w:rPr>
+                <w:rFonts w:eastAsia="Times New Roman"/>
+                <w:color w:val="auto"/>
+                <w:sz w:val="20"/>
+                <w:szCs w:val="20"/>
+              </w:rPr>
+              <w:t> </w:t>
+            </w:r>
+          </w:p>
+        </w:tc>
+      </w:tr>
+      <w:tr>
+        <w:trPr>
+          <w:trHeight w:val="315"/>
+          <w:jc w:val="center"/>
+        </w:trPr>
+        <w:tc>
+          <w:tcPr>
+            <w:tcW w:w="2020" w:type="dxa"/>
+            <w:tcBorders>
+              <w:top w:val="nil"/>
+              <w:left w:val="single" w:sz="4" w:space="0" w:color="000000"/>
+              <w:bottom w:val="single" w:sz="4" w:space="0" w:color="000000"/>
+              <w:right w:val="single" w:sz="4" w:space="0" w:color="000000"/>
+            </w:tcBorders>
+            <w:shd w:val="clear" w:color="A4C2F4" w:fill="A4C2F4"/>
+            <w:vAlign w:val="bottom"/>
+            <w:hideMark/>
+          </w:tcPr>
+          <w:p>
+            <w:pPr>
+              <w:spacing w:line="240" w:lineRule="auto"/>
+              <w:jc w:val="center"/>
+              <w:rPr>
+                <w:rFonts w:eastAsia="Times New Roman"/>
+                <w:color w:val="auto"/>
+                <w:sz w:val="20"/>
+                <w:szCs w:val="20"/>
+              </w:rPr>
+            </w:pPr>
+            <w:r>
+              <w:rPr>
+                <w:rFonts w:eastAsia="Times New Roman"/>
+                <w:color w:val="auto"/>
+                <w:sz w:val="20"/>
+                <w:szCs w:val="20"/>
+              </w:rPr>
+              <w:t>Arquivos lógicos internos</w:t>
+            </w:r>
+          </w:p>
+        </w:tc>
+        <w:tc>
+          <w:tcPr>
+            <w:tcW w:w="1520" w:type="dxa"/>
+            <w:tcBorders>
+              <w:top w:val="nil"/>
+              <w:left w:val="nil"/>
+              <w:bottom w:val="single" w:sz="4" w:space="0" w:color="000000"/>
+              <w:right w:val="single" w:sz="4" w:space="0" w:color="000000"/>
+            </w:tcBorders>
+            <w:shd w:val="clear" w:color="auto" w:fill="auto"/>
+            <w:noWrap/>
+            <w:vAlign w:val="bottom"/>
+            <w:hideMark/>
+          </w:tcPr>
+          <w:p>
+            <w:pPr>
+              <w:spacing w:line="240" w:lineRule="auto"/>
+              <w:jc w:val="center"/>
+              <w:rPr>
+                <w:rFonts w:eastAsia="Times New Roman"/>
+                <w:color w:val="auto"/>
+                <w:sz w:val="20"/>
+                <w:szCs w:val="20"/>
+              </w:rPr>
+            </w:pPr>
+            <w:r>
+              <w:rPr>
+                <w:rFonts w:eastAsia="Times New Roman"/>
+                <w:color w:val="auto"/>
+                <w:sz w:val="20"/>
+                <w:szCs w:val="20"/>
+              </w:rPr>
+              <w:t> </w:t>
+            </w:r>
+          </w:p>
+        </w:tc>
+        <w:tc>
+          <w:tcPr>
+            <w:tcW w:w="1520" w:type="dxa"/>
+            <w:tcBorders>
+              <w:top w:val="nil"/>
+              <w:left w:val="nil"/>
+              <w:bottom w:val="single" w:sz="4" w:space="0" w:color="000000"/>
+              <w:right w:val="single" w:sz="4" w:space="0" w:color="000000"/>
+            </w:tcBorders>
+            <w:shd w:val="clear" w:color="auto" w:fill="auto"/>
+            <w:noWrap/>
+            <w:vAlign w:val="bottom"/>
+            <w:hideMark/>
+          </w:tcPr>
+          <w:p>
+            <w:pPr>
+              <w:spacing w:line="240" w:lineRule="auto"/>
+              <w:jc w:val="center"/>
+              <w:rPr>
+                <w:rFonts w:eastAsia="Times New Roman"/>
+                <w:color w:val="auto"/>
+                <w:sz w:val="20"/>
+                <w:szCs w:val="20"/>
+              </w:rPr>
+            </w:pPr>
+            <w:r>
+              <w:rPr>
+                <w:rFonts w:eastAsia="Times New Roman"/>
+                <w:color w:val="auto"/>
+                <w:sz w:val="20"/>
+                <w:szCs w:val="20"/>
+              </w:rPr>
+              <w:t> </w:t>
+            </w:r>
+          </w:p>
+        </w:tc>
+        <w:tc>
+          <w:tcPr>
+            <w:tcW w:w="1520" w:type="dxa"/>
+            <w:tcBorders>
+              <w:top w:val="nil"/>
+              <w:left w:val="nil"/>
+              <w:bottom w:val="single" w:sz="4" w:space="0" w:color="000000"/>
+              <w:right w:val="single" w:sz="4" w:space="0" w:color="000000"/>
+            </w:tcBorders>
+            <w:shd w:val="clear" w:color="auto" w:fill="auto"/>
+            <w:noWrap/>
+            <w:vAlign w:val="bottom"/>
+            <w:hideMark/>
+          </w:tcPr>
+          <w:p>
+            <w:pPr>
+              <w:spacing w:line="240" w:lineRule="auto"/>
+              <w:jc w:val="center"/>
+              <w:rPr>
+                <w:rFonts w:eastAsia="Times New Roman"/>
+                <w:color w:val="auto"/>
+                <w:sz w:val="20"/>
+                <w:szCs w:val="20"/>
+              </w:rPr>
+            </w:pPr>
+            <w:r>
+              <w:rPr>
+                <w:rFonts w:eastAsia="Times New Roman"/>
+                <w:color w:val="auto"/>
+                <w:sz w:val="20"/>
+                <w:szCs w:val="20"/>
+              </w:rPr>
+              <w:t> </w:t>
+            </w:r>
+          </w:p>
+        </w:tc>
+      </w:tr>
+      <w:tr>
+        <w:trPr>
+          <w:trHeight w:val="315"/>
+          <w:jc w:val="center"/>
+        </w:trPr>
+        <w:tc>
+          <w:tcPr>
+            <w:tcW w:w="2020" w:type="dxa"/>
+            <w:tcBorders>
+              <w:top w:val="nil"/>
+              <w:left w:val="single" w:sz="4" w:space="0" w:color="000000"/>
+              <w:bottom w:val="single" w:sz="4" w:space="0" w:color="000000"/>
+              <w:right w:val="single" w:sz="4" w:space="0" w:color="000000"/>
+            </w:tcBorders>
+            <w:shd w:val="clear" w:color="A4C2F4" w:fill="A4C2F4"/>
+            <w:vAlign w:val="bottom"/>
+            <w:hideMark/>
+          </w:tcPr>
+          <w:p>
+            <w:pPr>
+              <w:spacing w:line="240" w:lineRule="auto"/>
+              <w:jc w:val="center"/>
+              <w:rPr>
+                <w:rFonts w:eastAsia="Times New Roman"/>
+                <w:color w:val="auto"/>
+                <w:sz w:val="20"/>
+                <w:szCs w:val="20"/>
+              </w:rPr>
+            </w:pPr>
+            <w:r>
+              <w:rPr>
+                <w:rFonts w:eastAsia="Times New Roman"/>
+                <w:color w:val="auto"/>
+                <w:sz w:val="20"/>
+                <w:szCs w:val="20"/>
+              </w:rPr>
+              <w:t>Arquivos de Interface Externos</w:t>
+            </w:r>
+          </w:p>
+        </w:tc>
+        <w:tc>
+          <w:tcPr>
+            <w:tcW w:w="1520" w:type="dxa"/>
+            <w:tcBorders>
+              <w:top w:val="nil"/>
+              <w:left w:val="nil"/>
+              <w:bottom w:val="single" w:sz="4" w:space="0" w:color="000000"/>
+              <w:right w:val="single" w:sz="4" w:space="0" w:color="000000"/>
+            </w:tcBorders>
+            <w:shd w:val="clear" w:color="auto" w:fill="auto"/>
+            <w:noWrap/>
+            <w:vAlign w:val="bottom"/>
+            <w:hideMark/>
+          </w:tcPr>
+          <w:p>
+            <w:pPr>
+              <w:spacing w:line="240" w:lineRule="auto"/>
+              <w:jc w:val="center"/>
+              <w:rPr>
+                <w:rFonts w:eastAsia="Times New Roman"/>
+                <w:color w:val="auto"/>
+                <w:sz w:val="20"/>
+                <w:szCs w:val="20"/>
+              </w:rPr>
+            </w:pPr>
+            <w:r>
+              <w:rPr>
+                <w:rFonts w:eastAsia="Times New Roman"/>
+                <w:color w:val="auto"/>
+                <w:sz w:val="20"/>
+                <w:szCs w:val="20"/>
+              </w:rPr>
+              <w:t> </w:t>
+            </w:r>
+          </w:p>
+        </w:tc>
+        <w:tc>
+          <w:tcPr>
+            <w:tcW w:w="1520" w:type="dxa"/>
+            <w:tcBorders>
+              <w:top w:val="nil"/>
+              <w:left w:val="nil"/>
+              <w:bottom w:val="single" w:sz="4" w:space="0" w:color="000000"/>
+              <w:right w:val="single" w:sz="4" w:space="0" w:color="000000"/>
+            </w:tcBorders>
+            <w:shd w:val="clear" w:color="auto" w:fill="auto"/>
+            <w:noWrap/>
+            <w:vAlign w:val="bottom"/>
+            <w:hideMark/>
+          </w:tcPr>
+          <w:p>
+            <w:pPr>
+              <w:spacing w:line="240" w:lineRule="auto"/>
+              <w:jc w:val="center"/>
+              <w:rPr>
+                <w:rFonts w:eastAsia="Times New Roman"/>
+                <w:color w:val="auto"/>
+                <w:sz w:val="20"/>
+                <w:szCs w:val="20"/>
+              </w:rPr>
+            </w:pPr>
+            <w:r>
+              <w:rPr>
+                <w:rFonts w:eastAsia="Times New Roman"/>
+                <w:color w:val="auto"/>
+                <w:sz w:val="20"/>
+                <w:szCs w:val="20"/>
+              </w:rPr>
+              <w:t> </w:t>
+            </w:r>
+          </w:p>
+        </w:tc>
+        <w:tc>
+          <w:tcPr>
+            <w:tcW w:w="1520" w:type="dxa"/>
+            <w:tcBorders>
+              <w:top w:val="nil"/>
+              <w:left w:val="nil"/>
+              <w:bottom w:val="single" w:sz="4" w:space="0" w:color="000000"/>
+              <w:right w:val="single" w:sz="4" w:space="0" w:color="000000"/>
+            </w:tcBorders>
+            <w:shd w:val="clear" w:color="auto" w:fill="auto"/>
+            <w:noWrap/>
+            <w:vAlign w:val="bottom"/>
+            <w:hideMark/>
+          </w:tcPr>
+          <w:p>
+            <w:pPr>
+              <w:spacing w:line="240" w:lineRule="auto"/>
+              <w:jc w:val="center"/>
+              <w:rPr>
+                <w:rFonts w:eastAsia="Times New Roman"/>
+                <w:color w:val="auto"/>
+                <w:sz w:val="20"/>
+                <w:szCs w:val="20"/>
+              </w:rPr>
+            </w:pPr>
+            <w:r>
+              <w:rPr>
+                <w:rFonts w:eastAsia="Times New Roman"/>
+                <w:color w:val="auto"/>
+                <w:sz w:val="20"/>
+                <w:szCs w:val="20"/>
+              </w:rPr>
+              <w:t> </w:t>
+            </w:r>
+          </w:p>
+        </w:tc>
+      </w:tr>
+      <w:tr>
+        <w:trPr>
+          <w:trHeight w:val="315"/>
+          <w:jc w:val="center"/>
+        </w:trPr>
+        <w:tc>
+          <w:tcPr>
+            <w:tcW w:w="2020" w:type="dxa"/>
+            <w:tcBorders>
+              <w:top w:val="nil"/>
+              <w:left w:val="nil"/>
+              <w:bottom w:val="nil"/>
+              <w:right w:val="nil"/>
+            </w:tcBorders>
+            <w:shd w:val="clear" w:color="auto" w:fill="auto"/>
+            <w:noWrap/>
+            <w:vAlign w:val="bottom"/>
+            <w:hideMark/>
+          </w:tcPr>
+          <w:p>
+            <w:pPr>
+              <w:spacing w:line="240" w:lineRule="auto"/>
+              <w:jc w:val="center"/>
+              <w:rPr>
+                <w:rFonts w:eastAsia="Times New Roman"/>
+                <w:color w:val="auto"/>
+                <w:sz w:val="20"/>
+                <w:szCs w:val="20"/>
+              </w:rPr>
+            </w:pPr>
+          </w:p>
+        </w:tc>
+        <w:tc>
+          <w:tcPr>
+            <w:tcW w:w="1520" w:type="dxa"/>
+            <w:tcBorders>
+              <w:top w:val="nil"/>
+              <w:left w:val="nil"/>
+              <w:bottom w:val="nil"/>
+              <w:right w:val="nil"/>
+            </w:tcBorders>
+            <w:shd w:val="clear" w:color="auto" w:fill="auto"/>
+            <w:noWrap/>
+            <w:vAlign w:val="bottom"/>
+            <w:hideMark/>
+          </w:tcPr>
+          <w:p>
+            <w:pPr>
+              <w:spacing w:line="240" w:lineRule="auto"/>
+              <w:rPr>
+                <w:rFonts w:ascii="Times New Roman" w:eastAsia="Times New Roman" w:hAnsi="Times New Roman" w:cs="Times New Roman"/>
+                <w:color w:val="auto"/>
+                <w:sz w:val="20"/>
+                <w:szCs w:val="20"/>
+              </w:rPr>
+            </w:pPr>
+          </w:p>
+        </w:tc>
+        <w:tc>
+          <w:tcPr>
+            <w:tcW w:w="1520" w:type="dxa"/>
+            <w:tcBorders>
+              <w:top w:val="nil"/>
+              <w:left w:val="single" w:sz="4" w:space="0" w:color="000000"/>
+              <w:bottom w:val="nil"/>
+              <w:right w:val="single" w:sz="4" w:space="0" w:color="000000"/>
+            </w:tcBorders>
+            <w:shd w:val="clear" w:color="A4C2F4" w:fill="A4C2F4"/>
+            <w:noWrap/>
+            <w:vAlign w:val="bottom"/>
+            <w:hideMark/>
+          </w:tcPr>
+          <w:p>
+            <w:pPr>
+              <w:spacing w:line="240" w:lineRule="auto"/>
+              <w:rPr>
+                <w:rFonts w:eastAsia="Times New Roman"/>
+                <w:color w:val="auto"/>
+                <w:sz w:val="20"/>
+                <w:szCs w:val="20"/>
+              </w:rPr>
+            </w:pPr>
+            <w:r>
+              <w:rPr>
+                <w:rFonts w:eastAsia="Times New Roman"/>
+                <w:color w:val="auto"/>
+                <w:sz w:val="20"/>
+                <w:szCs w:val="20"/>
+              </w:rPr>
+              <w:t>Contagem Total</w:t>
+            </w:r>
+          </w:p>
+        </w:tc>
+        <w:tc>
+          <w:tcPr>
+            <w:tcW w:w="1520" w:type="dxa"/>
+            <w:tcBorders>
+              <w:top w:val="nil"/>
+              <w:left w:val="nil"/>
+              <w:bottom w:val="nil"/>
+              <w:right w:val="single" w:sz="4" w:space="0" w:color="000000"/>
+            </w:tcBorders>
+            <w:shd w:val="clear" w:color="auto" w:fill="auto"/>
+            <w:noWrap/>
+            <w:vAlign w:val="bottom"/>
+            <w:hideMark/>
+          </w:tcPr>
+          <w:p>
+            <w:pPr>
+              <w:spacing w:line="240" w:lineRule="auto"/>
+              <w:jc w:val="center"/>
+              <w:rPr>
+                <w:rFonts w:eastAsia="Times New Roman"/>
+                <w:color w:val="auto"/>
+                <w:sz w:val="20"/>
+                <w:szCs w:val="20"/>
+              </w:rPr>
+            </w:pPr>
+            <w:r>
+              <w:rPr>
+                <w:rFonts w:eastAsia="Times New Roman"/>
+                <w:color w:val="auto"/>
+                <w:sz w:val="20"/>
+                <w:szCs w:val="20"/>
+              </w:rPr>
+              <w:t>21</w:t>
+            </w:r>
+          </w:p>
+        </w:tc>
+      </w:tr>
+      <w:tr>
+        <w:trPr>
+          <w:trHeight w:val="80"/>
+          <w:jc w:val="center"/>
+        </w:trPr>
+        <w:tc>
+          <w:tcPr>
+            <w:tcW w:w="2020" w:type="dxa"/>
+            <w:tcBorders>
+              <w:top w:val="nil"/>
+              <w:left w:val="nil"/>
+              <w:bottom w:val="nil"/>
+              <w:right w:val="nil"/>
+            </w:tcBorders>
+            <w:shd w:val="clear" w:color="auto" w:fill="auto"/>
+            <w:noWrap/>
+            <w:vAlign w:val="bottom"/>
+          </w:tcPr>
+          <w:p>
+            <w:pPr>
+              <w:spacing w:line="240" w:lineRule="auto"/>
+              <w:rPr>
+                <w:rFonts w:eastAsia="Times New Roman"/>
+                <w:color w:val="auto"/>
+                <w:sz w:val="20"/>
+                <w:szCs w:val="20"/>
+              </w:rPr>
+            </w:pPr>
+          </w:p>
+        </w:tc>
+        <w:tc>
+          <w:tcPr>
+            <w:tcW w:w="1520" w:type="dxa"/>
+            <w:tcBorders>
+              <w:top w:val="nil"/>
+              <w:left w:val="nil"/>
+              <w:bottom w:val="nil"/>
+              <w:right w:val="nil"/>
+            </w:tcBorders>
+            <w:shd w:val="clear" w:color="auto" w:fill="auto"/>
+            <w:noWrap/>
+            <w:vAlign w:val="bottom"/>
+          </w:tcPr>
+          <w:p>
+            <w:pPr>
+              <w:spacing w:line="240" w:lineRule="auto"/>
+              <w:rPr>
+                <w:rFonts w:ascii="Times New Roman" w:eastAsia="Times New Roman" w:hAnsi="Times New Roman" w:cs="Times New Roman"/>
+                <w:color w:val="auto"/>
+                <w:sz w:val="20"/>
+                <w:szCs w:val="20"/>
+              </w:rPr>
+            </w:pPr>
+          </w:p>
+        </w:tc>
+        <w:tc>
+          <w:tcPr>
+            <w:tcW w:w="1520" w:type="dxa"/>
+            <w:tcBorders>
+              <w:top w:val="nil"/>
+              <w:left w:val="single" w:sz="4" w:space="0" w:color="000000"/>
+              <w:bottom w:val="single" w:sz="4" w:space="0" w:color="000000"/>
+              <w:right w:val="single" w:sz="4" w:space="0" w:color="000000"/>
+            </w:tcBorders>
+            <w:shd w:val="clear" w:color="A4C2F4" w:fill="A4C2F4"/>
+            <w:noWrap/>
+            <w:vAlign w:val="bottom"/>
+          </w:tcPr>
+          <w:p>
+            <w:pPr>
+              <w:spacing w:line="240" w:lineRule="auto"/>
+              <w:rPr>
+                <w:rFonts w:eastAsia="Times New Roman"/>
+                <w:color w:val="auto"/>
+                <w:sz w:val="20"/>
+                <w:szCs w:val="20"/>
+              </w:rPr>
+            </w:pPr>
+          </w:p>
+        </w:tc>
+        <w:tc>
+          <w:tcPr>
+            <w:tcW w:w="1520" w:type="dxa"/>
+            <w:tcBorders>
+              <w:top w:val="nil"/>
+              <w:left w:val="nil"/>
+              <w:bottom w:val="single" w:sz="4" w:space="0" w:color="000000"/>
+              <w:right w:val="single" w:sz="4" w:space="0" w:color="000000"/>
+            </w:tcBorders>
+            <w:shd w:val="clear" w:color="auto" w:fill="auto"/>
+            <w:noWrap/>
+            <w:vAlign w:val="bottom"/>
+          </w:tcPr>
+          <w:p>
+            <w:pPr>
+              <w:spacing w:line="240" w:lineRule="auto"/>
+              <w:jc w:val="center"/>
+              <w:rPr>
+                <w:rFonts w:eastAsia="Times New Roman"/>
+                <w:color w:val="auto"/>
+                <w:sz w:val="20"/>
+                <w:szCs w:val="20"/>
+              </w:rPr>
+            </w:pPr>
+          </w:p>
+        </w:tc>
+      </w:tr>
+    </w:tbl>
+    <w:p>
+      <w:r>
+        <w:t>Questões</w:t>
+      </w:r>
+      <w:r>
+        <w:t>/Peso</w:t>
+      </w:r>
+    </w:p>
+    <w:p>
+      <w:r>
+        <w:t>1.O sistema requer salvamento e recuperação confiáveis?</w:t>
+      </w:r>
+    </w:p>
+    <w:p>
+      <w:r>
+        <w:t>2.São necessárias comunicações de dados especializadas?</w:t>
+      </w:r>
+    </w:p>
+    <w:p>
+      <w:r>
+        <w:t>3.Há funções de processamento distribuído?</w:t>
+      </w:r>
+    </w:p>
+    <w:p>
+      <w:r>
+        <w:t>4.O sistema rodará em ambiente operacional existente e intensamente utilizado?</w:t>
+      </w:r>
+    </w:p>
+    <w:p>
+      <w:r>
+        <w:t>5.O desempenho é crítico?</w:t>
+      </w:r>
+    </w:p>
+    <w:p>
+      <w:r>
+        <w:t>6.O sistema requer entrada de dados online?</w:t>
+      </w:r>
+    </w:p>
+    <w:p>
+      <w:r>
+        <w:t>7.O sistema requer entrada de dados online?</w:t>
+      </w:r>
+    </w:p>
+    <w:p>
+      <w:r>
+        <w:t>8.Os Arquivos Lógicos Internos são atualizados online?</w:t>
+      </w:r>
+    </w:p>
+    <w:p>
+      <w:r>
+        <w:t>9.As entradas, saídas e consultas são complexas?</w:t>
+      </w:r>
+    </w:p>
+    <w:p>
+      <w:r>
+        <w:t>10.O processamento interno é complexo?</w:t>
+      </w:r>
+    </w:p>
+    <w:p>
+      <w:r>
+        <w:t>11.O código é projetado para ser reutilizável?</w:t>
+      </w:r>
+    </w:p>
+    <w:p>
+      <w:r>
+        <w:t>12.A instalação está incluída no projeto?</w:t>
+      </w:r>
+    </w:p>
+    <w:p>
+      <w:r>
+        <w:t>13.O sistema é projetado para múltiplas instalações em diferentes organizações?</w:t>
+      </w:r>
+    </w:p>
+    <w:p>
+      <w:r>
+        <w:t>14.A aplicação é projetada para facilitar a troca e o uso pelo usuário?</w:t>
+      </w:r>
+    </w:p>
+    <w:p/>
+    <w:tbl>
+      <w:tblPr>
+        <w:tblW w:w="6580" w:type="dxa"/>
+        <w:jc w:val="center"/>
+        <w:tblCellMar>
+          <w:left w:w="70" w:type="dxa"/>
+          <w:right w:w="70" w:type="dxa"/>
+        </w:tblCellMar>
+        <w:tblLook w:val="04A0" w:firstRow="1" w:lastRow="0" w:firstColumn="1" w:lastColumn="0" w:noHBand="0" w:noVBand="1"/>
+      </w:tblPr>
+      <w:tblGrid>
+        <w:gridCol w:w="2020"/>
+        <w:gridCol w:w="1520"/>
+        <w:gridCol w:w="1520"/>
+        <w:gridCol w:w="1520"/>
+      </w:tblGrid>
+      <w:tr>
+        <w:trPr>
+          <w:trHeight w:val="315"/>
+          <w:jc w:val="center"/>
+        </w:trPr>
+        <w:tc>
+          <w:tcPr>
+            <w:tcW w:w="2020" w:type="dxa"/>
+            <w:tcBorders>
+              <w:top w:val="single" w:sz="4" w:space="0" w:color="000000"/>
+              <w:left w:val="single" w:sz="4" w:space="0" w:color="000000"/>
+              <w:bottom w:val="single" w:sz="4" w:space="0" w:color="000000"/>
+              <w:right w:val="single" w:sz="4" w:space="0" w:color="000000"/>
+            </w:tcBorders>
+            <w:shd w:val="clear" w:color="B6D7A8" w:fill="B6D7A8"/>
+            <w:noWrap/>
+            <w:vAlign w:val="bottom"/>
+            <w:hideMark/>
+          </w:tcPr>
+          <w:p>
+            <w:pPr>
+              <w:spacing w:line="240" w:lineRule="auto"/>
+              <w:jc w:val="center"/>
+              <w:rPr>
+                <w:rFonts w:eastAsia="Times New Roman"/>
+                <w:color w:val="auto"/>
+                <w:sz w:val="20"/>
+                <w:szCs w:val="20"/>
+              </w:rPr>
+            </w:pPr>
+            <w:r>
+              <w:rPr>
+                <w:rFonts w:eastAsia="Times New Roman"/>
+                <w:color w:val="auto"/>
+                <w:sz w:val="20"/>
+                <w:szCs w:val="20"/>
+              </w:rPr>
+              <w:t>Questões</w:t>
+            </w:r>
+          </w:p>
+        </w:tc>
+        <w:tc>
+          <w:tcPr>
+            <w:tcW w:w="1520" w:type="dxa"/>
+            <w:tcBorders>
+              <w:top w:val="nil"/>
+              <w:left w:val="nil"/>
+              <w:bottom w:val="nil"/>
+              <w:right w:val="nil"/>
+            </w:tcBorders>
+            <w:shd w:val="clear" w:color="auto" w:fill="auto"/>
+            <w:noWrap/>
+            <w:vAlign w:val="bottom"/>
+            <w:hideMark/>
+          </w:tcPr>
+          <w:p>
+            <w:pPr>
+              <w:spacing w:line="240" w:lineRule="auto"/>
+              <w:jc w:val="center"/>
+              <w:rPr>
+                <w:rFonts w:eastAsia="Times New Roman"/>
+                <w:color w:val="auto"/>
+                <w:sz w:val="20"/>
+                <w:szCs w:val="20"/>
+              </w:rPr>
+            </w:pPr>
+          </w:p>
+        </w:tc>
+        <w:tc>
+          <w:tcPr>
+            <w:tcW w:w="1520" w:type="dxa"/>
+            <w:tcBorders>
+              <w:top w:val="nil"/>
+              <w:left w:val="nil"/>
+              <w:bottom w:val="nil"/>
+              <w:right w:val="nil"/>
+            </w:tcBorders>
+            <w:shd w:val="clear" w:color="auto" w:fill="auto"/>
+            <w:noWrap/>
+            <w:vAlign w:val="bottom"/>
+            <w:hideMark/>
+          </w:tcPr>
+          <w:p>
+            <w:pPr>
+              <w:spacing w:line="240" w:lineRule="auto"/>
+              <w:jc w:val="center"/>
+              <w:rPr>
+                <w:rFonts w:ascii="Times New Roman" w:eastAsia="Times New Roman" w:hAnsi="Times New Roman" w:cs="Times New Roman"/>
+                <w:color w:val="auto"/>
+                <w:sz w:val="20"/>
+                <w:szCs w:val="20"/>
+              </w:rPr>
+            </w:pPr>
+          </w:p>
+        </w:tc>
+        <w:tc>
+          <w:tcPr>
+            <w:tcW w:w="1520" w:type="dxa"/>
+            <w:tcBorders>
+              <w:top w:val="nil"/>
+              <w:left w:val="nil"/>
+              <w:bottom w:val="nil"/>
+              <w:right w:val="nil"/>
+            </w:tcBorders>
+            <w:shd w:val="clear" w:color="auto" w:fill="auto"/>
+            <w:noWrap/>
+            <w:vAlign w:val="bottom"/>
+            <w:hideMark/>
+          </w:tcPr>
+          <w:p>
+            <w:pPr>
+              <w:spacing w:line="240" w:lineRule="auto"/>
+              <w:jc w:val="center"/>
+              <w:rPr>
+                <w:rFonts w:ascii="Times New Roman" w:eastAsia="Times New Roman" w:hAnsi="Times New Roman" w:cs="Times New Roman"/>
+                <w:color w:val="auto"/>
+                <w:sz w:val="20"/>
+                <w:szCs w:val="20"/>
+              </w:rPr>
+            </w:pPr>
+          </w:p>
+        </w:tc>
+      </w:tr>
+      <w:tr>
+        <w:trPr>
+          <w:trHeight w:val="315"/>
+          <w:jc w:val="center"/>
+        </w:trPr>
+        <w:tc>
+          <w:tcPr>
+            <w:tcW w:w="2020" w:type="dxa"/>
+            <w:tcBorders>
+              <w:top w:val="nil"/>
+              <w:left w:val="single" w:sz="4" w:space="0" w:color="000000"/>
+              <w:bottom w:val="single" w:sz="4" w:space="0" w:color="000000"/>
+              <w:right w:val="single" w:sz="4" w:space="0" w:color="000000"/>
+            </w:tcBorders>
+            <w:shd w:val="clear" w:color="B6D7A8" w:fill="B6D7A8"/>
+            <w:noWrap/>
+            <w:vAlign w:val="bottom"/>
+            <w:hideMark/>
+          </w:tcPr>
+          <w:p>
+            <w:pPr>
+              <w:spacing w:line="240" w:lineRule="auto"/>
+              <w:jc w:val="center"/>
+              <w:rPr>
+                <w:rFonts w:eastAsia="Times New Roman"/>
+                <w:color w:val="auto"/>
+                <w:sz w:val="20"/>
+                <w:szCs w:val="20"/>
+              </w:rPr>
+            </w:pPr>
+            <w:r>
+              <w:rPr>
+                <w:rFonts w:eastAsia="Times New Roman"/>
+                <w:color w:val="auto"/>
+                <w:sz w:val="20"/>
+                <w:szCs w:val="20"/>
+              </w:rPr>
+              <w:t>1</w:t>
+            </w:r>
+          </w:p>
+        </w:tc>
+        <w:tc>
+          <w:tcPr>
+            <w:tcW w:w="1520" w:type="dxa"/>
+            <w:tcBorders>
+              <w:top w:val="single" w:sz="4" w:space="0" w:color="000000"/>
+              <w:left w:val="nil"/>
+              <w:bottom w:val="single" w:sz="4" w:space="0" w:color="000000"/>
+              <w:right w:val="single" w:sz="4" w:space="0" w:color="000000"/>
+            </w:tcBorders>
+            <w:shd w:val="clear" w:color="auto" w:fill="auto"/>
+            <w:noWrap/>
+            <w:vAlign w:val="bottom"/>
+            <w:hideMark/>
+          </w:tcPr>
+          <w:p>
+            <w:pPr>
+              <w:spacing w:line="240" w:lineRule="auto"/>
+              <w:jc w:val="center"/>
+              <w:rPr>
+                <w:rFonts w:eastAsia="Times New Roman"/>
+                <w:color w:val="auto"/>
+                <w:sz w:val="20"/>
+                <w:szCs w:val="20"/>
+              </w:rPr>
+            </w:pPr>
+            <w:r>
+              <w:rPr>
+                <w:rFonts w:eastAsia="Times New Roman"/>
+                <w:color w:val="auto"/>
+                <w:sz w:val="20"/>
+                <w:szCs w:val="20"/>
+              </w:rPr>
+              <w:t>0</w:t>
+            </w:r>
+          </w:p>
+        </w:tc>
+        <w:tc>
+          <w:tcPr>
+            <w:tcW w:w="1520" w:type="dxa"/>
+            <w:tcBorders>
+              <w:top w:val="single" w:sz="4" w:space="0" w:color="000000"/>
+              <w:left w:val="nil"/>
+              <w:bottom w:val="single" w:sz="4" w:space="0" w:color="000000"/>
+              <w:right w:val="single" w:sz="4" w:space="0" w:color="000000"/>
+            </w:tcBorders>
+            <w:shd w:val="clear" w:color="B6D7A8" w:fill="B6D7A8"/>
+            <w:noWrap/>
+            <w:vAlign w:val="bottom"/>
+            <w:hideMark/>
+          </w:tcPr>
+          <w:p>
+            <w:pPr>
+              <w:spacing w:line="240" w:lineRule="auto"/>
+              <w:jc w:val="center"/>
+              <w:rPr>
+                <w:rFonts w:eastAsia="Times New Roman"/>
+                <w:color w:val="auto"/>
+                <w:sz w:val="20"/>
+                <w:szCs w:val="20"/>
+              </w:rPr>
+            </w:pPr>
+            <w:r>
+              <w:rPr>
+                <w:rFonts w:eastAsia="Times New Roman"/>
+                <w:color w:val="auto"/>
+                <w:sz w:val="20"/>
+                <w:szCs w:val="20"/>
+              </w:rPr>
+              <w:t>8</w:t>
+            </w:r>
+          </w:p>
+        </w:tc>
+        <w:tc>
+          <w:tcPr>
+            <w:tcW w:w="1520" w:type="dxa"/>
+            <w:tcBorders>
+              <w:top w:val="single" w:sz="4" w:space="0" w:color="000000"/>
+              <w:left w:val="nil"/>
+              <w:bottom w:val="single" w:sz="4" w:space="0" w:color="000000"/>
+              <w:right w:val="single" w:sz="4" w:space="0" w:color="000000"/>
+            </w:tcBorders>
+            <w:shd w:val="clear" w:color="auto" w:fill="auto"/>
+            <w:noWrap/>
+            <w:vAlign w:val="bottom"/>
+            <w:hideMark/>
+          </w:tcPr>
+          <w:p>
+            <w:pPr>
+              <w:spacing w:line="240" w:lineRule="auto"/>
+              <w:jc w:val="center"/>
+              <w:rPr>
+                <w:rFonts w:eastAsia="Times New Roman"/>
+                <w:color w:val="auto"/>
+                <w:sz w:val="20"/>
+                <w:szCs w:val="20"/>
+              </w:rPr>
+            </w:pPr>
+            <w:r>
+              <w:rPr>
+                <w:rFonts w:eastAsia="Times New Roman"/>
+                <w:color w:val="auto"/>
+                <w:sz w:val="20"/>
+                <w:szCs w:val="20"/>
+              </w:rPr>
+              <w:t>0</w:t>
+            </w:r>
+          </w:p>
+        </w:tc>
+      </w:tr>
+      <w:tr>
+        <w:trPr>
+          <w:trHeight w:val="315"/>
+          <w:jc w:val="center"/>
+        </w:trPr>
+        <w:tc>
+          <w:tcPr>
+            <w:tcW w:w="2020" w:type="dxa"/>
+            <w:tcBorders>
+              <w:top w:val="nil"/>
+              <w:left w:val="single" w:sz="4" w:space="0" w:color="000000"/>
+              <w:bottom w:val="single" w:sz="4" w:space="0" w:color="000000"/>
+              <w:right w:val="single" w:sz="4" w:space="0" w:color="000000"/>
+            </w:tcBorders>
+            <w:shd w:val="clear" w:color="B6D7A8" w:fill="B6D7A8"/>
+            <w:noWrap/>
+            <w:vAlign w:val="bottom"/>
+            <w:hideMark/>
+          </w:tcPr>
+          <w:p>
+            <w:pPr>
+              <w:spacing w:line="240" w:lineRule="auto"/>
+              <w:jc w:val="center"/>
+              <w:rPr>
+                <w:rFonts w:eastAsia="Times New Roman"/>
+                <w:color w:val="auto"/>
+                <w:sz w:val="20"/>
+                <w:szCs w:val="20"/>
+              </w:rPr>
+            </w:pPr>
+            <w:r>
+              <w:rPr>
+                <w:rFonts w:eastAsia="Times New Roman"/>
+                <w:color w:val="auto"/>
+                <w:sz w:val="20"/>
+                <w:szCs w:val="20"/>
+              </w:rPr>
+              <w:t>2</w:t>
+            </w:r>
+          </w:p>
+        </w:tc>
+        <w:tc>
+          <w:tcPr>
+            <w:tcW w:w="1520" w:type="dxa"/>
+            <w:tcBorders>
+              <w:top w:val="nil"/>
+              <w:left w:val="nil"/>
+              <w:bottom w:val="single" w:sz="4" w:space="0" w:color="000000"/>
+              <w:right w:val="single" w:sz="4" w:space="0" w:color="000000"/>
+            </w:tcBorders>
+            <w:shd w:val="clear" w:color="auto" w:fill="auto"/>
+            <w:noWrap/>
+            <w:vAlign w:val="bottom"/>
+            <w:hideMark/>
+          </w:tcPr>
+          <w:p>
+            <w:pPr>
+              <w:spacing w:line="240" w:lineRule="auto"/>
+              <w:jc w:val="center"/>
+              <w:rPr>
+                <w:rFonts w:eastAsia="Times New Roman"/>
+                <w:color w:val="auto"/>
+                <w:sz w:val="20"/>
+                <w:szCs w:val="20"/>
+              </w:rPr>
+            </w:pPr>
+            <w:r>
+              <w:rPr>
+                <w:rFonts w:eastAsia="Times New Roman"/>
+                <w:color w:val="auto"/>
+                <w:sz w:val="20"/>
+                <w:szCs w:val="20"/>
+              </w:rPr>
+              <w:t>0</w:t>
+            </w:r>
+          </w:p>
+        </w:tc>
+        <w:tc>
+          <w:tcPr>
+            <w:tcW w:w="1520" w:type="dxa"/>
+            <w:tcBorders>
+              <w:top w:val="nil"/>
+              <w:left w:val="nil"/>
+              <w:bottom w:val="single" w:sz="4" w:space="0" w:color="000000"/>
+              <w:right w:val="single" w:sz="4" w:space="0" w:color="000000"/>
+            </w:tcBorders>
+            <w:shd w:val="clear" w:color="B6D7A8" w:fill="B6D7A8"/>
+            <w:noWrap/>
+            <w:vAlign w:val="bottom"/>
+            <w:hideMark/>
+          </w:tcPr>
+          <w:p>
+            <w:pPr>
+              <w:spacing w:line="240" w:lineRule="auto"/>
+              <w:jc w:val="center"/>
+              <w:rPr>
+                <w:rFonts w:eastAsia="Times New Roman"/>
+                <w:color w:val="auto"/>
+                <w:sz w:val="20"/>
+                <w:szCs w:val="20"/>
+              </w:rPr>
+            </w:pPr>
+            <w:r>
+              <w:rPr>
+                <w:rFonts w:eastAsia="Times New Roman"/>
+                <w:color w:val="auto"/>
+                <w:sz w:val="20"/>
+                <w:szCs w:val="20"/>
+              </w:rPr>
+              <w:t>9</w:t>
+            </w:r>
+          </w:p>
+        </w:tc>
+        <w:tc>
+          <w:tcPr>
+            <w:tcW w:w="1520" w:type="dxa"/>
+            <w:tcBorders>
+              <w:top w:val="nil"/>
+              <w:left w:val="nil"/>
+              <w:bottom w:val="single" w:sz="4" w:space="0" w:color="000000"/>
+              <w:right w:val="single" w:sz="4" w:space="0" w:color="000000"/>
+            </w:tcBorders>
+            <w:shd w:val="clear" w:color="auto" w:fill="auto"/>
+            <w:noWrap/>
+            <w:vAlign w:val="bottom"/>
+            <w:hideMark/>
+          </w:tcPr>
+          <w:p>
+            <w:pPr>
+              <w:spacing w:line="240" w:lineRule="auto"/>
+              <w:jc w:val="center"/>
+              <w:rPr>
+                <w:rFonts w:eastAsia="Times New Roman"/>
+                <w:color w:val="auto"/>
+                <w:sz w:val="20"/>
+                <w:szCs w:val="20"/>
+              </w:rPr>
+            </w:pPr>
+            <w:r>
+              <w:rPr>
+                <w:rFonts w:eastAsia="Times New Roman"/>
+                <w:color w:val="auto"/>
+                <w:sz w:val="20"/>
+                <w:szCs w:val="20"/>
+              </w:rPr>
+              <w:t>0</w:t>
+            </w:r>
+          </w:p>
+        </w:tc>
+      </w:tr>
+      <w:tr>
+        <w:trPr>
+          <w:trHeight w:val="315"/>
+          <w:jc w:val="center"/>
+        </w:trPr>
+        <w:tc>
+          <w:tcPr>
+            <w:tcW w:w="2020" w:type="dxa"/>
+            <w:tcBorders>
+              <w:top w:val="nil"/>
+              <w:left w:val="single" w:sz="4" w:space="0" w:color="000000"/>
+              <w:bottom w:val="single" w:sz="4" w:space="0" w:color="000000"/>
+              <w:right w:val="single" w:sz="4" w:space="0" w:color="000000"/>
+            </w:tcBorders>
+            <w:shd w:val="clear" w:color="B6D7A8" w:fill="B6D7A8"/>
+            <w:noWrap/>
+            <w:vAlign w:val="bottom"/>
+            <w:hideMark/>
+          </w:tcPr>
+          <w:p>
+            <w:pPr>
+              <w:spacing w:line="240" w:lineRule="auto"/>
+              <w:jc w:val="center"/>
+              <w:rPr>
+                <w:rFonts w:eastAsia="Times New Roman"/>
+                <w:color w:val="auto"/>
+                <w:sz w:val="20"/>
+                <w:szCs w:val="20"/>
+              </w:rPr>
+            </w:pPr>
+            <w:r>
+              <w:rPr>
+                <w:rFonts w:eastAsia="Times New Roman"/>
+                <w:color w:val="auto"/>
+                <w:sz w:val="20"/>
+                <w:szCs w:val="20"/>
+              </w:rPr>
+              <w:t>3</w:t>
+            </w:r>
+          </w:p>
+        </w:tc>
+        <w:tc>
+          <w:tcPr>
+            <w:tcW w:w="1520" w:type="dxa"/>
+            <w:tcBorders>
+              <w:top w:val="nil"/>
+              <w:left w:val="nil"/>
+              <w:bottom w:val="single" w:sz="4" w:space="0" w:color="000000"/>
+              <w:right w:val="single" w:sz="4" w:space="0" w:color="000000"/>
+            </w:tcBorders>
+            <w:shd w:val="clear" w:color="auto" w:fill="auto"/>
+            <w:noWrap/>
+            <w:vAlign w:val="bottom"/>
+            <w:hideMark/>
+          </w:tcPr>
+          <w:p>
+            <w:pPr>
+              <w:spacing w:line="240" w:lineRule="auto"/>
+              <w:jc w:val="center"/>
+              <w:rPr>
+                <w:rFonts w:eastAsia="Times New Roman"/>
+                <w:color w:val="auto"/>
+                <w:sz w:val="20"/>
+                <w:szCs w:val="20"/>
+              </w:rPr>
+            </w:pPr>
+            <w:r>
+              <w:rPr>
+                <w:rFonts w:eastAsia="Times New Roman"/>
+                <w:color w:val="auto"/>
+                <w:sz w:val="20"/>
+                <w:szCs w:val="20"/>
+              </w:rPr>
+              <w:t>0</w:t>
+            </w:r>
+          </w:p>
+        </w:tc>
+        <w:tc>
+          <w:tcPr>
+            <w:tcW w:w="1520" w:type="dxa"/>
+            <w:tcBorders>
+              <w:top w:val="nil"/>
+              <w:left w:val="nil"/>
+              <w:bottom w:val="single" w:sz="4" w:space="0" w:color="000000"/>
+              <w:right w:val="single" w:sz="4" w:space="0" w:color="000000"/>
+            </w:tcBorders>
+            <w:shd w:val="clear" w:color="B6D7A8" w:fill="B6D7A8"/>
+            <w:noWrap/>
+            <w:vAlign w:val="bottom"/>
+            <w:hideMark/>
+          </w:tcPr>
+          <w:p>
+            <w:pPr>
+              <w:spacing w:line="240" w:lineRule="auto"/>
+              <w:jc w:val="center"/>
+              <w:rPr>
+                <w:rFonts w:eastAsia="Times New Roman"/>
+                <w:color w:val="auto"/>
+                <w:sz w:val="20"/>
+                <w:szCs w:val="20"/>
+              </w:rPr>
+            </w:pPr>
+            <w:r>
+              <w:rPr>
+                <w:rFonts w:eastAsia="Times New Roman"/>
+                <w:color w:val="auto"/>
+                <w:sz w:val="20"/>
+                <w:szCs w:val="20"/>
+              </w:rPr>
+              <w:t>10</w:t>
+            </w:r>
+          </w:p>
+        </w:tc>
+        <w:tc>
+          <w:tcPr>
+            <w:tcW w:w="1520" w:type="dxa"/>
+            <w:tcBorders>
+              <w:top w:val="nil"/>
+              <w:left w:val="nil"/>
+              <w:bottom w:val="single" w:sz="4" w:space="0" w:color="000000"/>
+              <w:right w:val="single" w:sz="4" w:space="0" w:color="000000"/>
+            </w:tcBorders>
+            <w:shd w:val="clear" w:color="auto" w:fill="auto"/>
+            <w:noWrap/>
+            <w:vAlign w:val="bottom"/>
+            <w:hideMark/>
+          </w:tcPr>
+          <w:p>
+            <w:pPr>
+              <w:spacing w:line="240" w:lineRule="auto"/>
+              <w:jc w:val="center"/>
+              <w:rPr>
+                <w:rFonts w:eastAsia="Times New Roman"/>
+                <w:color w:val="auto"/>
+                <w:sz w:val="20"/>
+                <w:szCs w:val="20"/>
+              </w:rPr>
+            </w:pPr>
+            <w:r>
+              <w:rPr>
+                <w:rFonts w:eastAsia="Times New Roman"/>
+                <w:color w:val="auto"/>
+                <w:sz w:val="20"/>
+                <w:szCs w:val="20"/>
+              </w:rPr>
+              <w:t>0</w:t>
+            </w:r>
+          </w:p>
+        </w:tc>
+      </w:tr>
+      <w:tr>
+        <w:trPr>
+          <w:trHeight w:val="315"/>
+          <w:jc w:val="center"/>
+        </w:trPr>
+        <w:tc>
+          <w:tcPr>
+            <w:tcW w:w="2020" w:type="dxa"/>
+            <w:tcBorders>
+              <w:top w:val="nil"/>
+              <w:left w:val="single" w:sz="4" w:space="0" w:color="000000"/>
+              <w:bottom w:val="single" w:sz="4" w:space="0" w:color="000000"/>
+              <w:right w:val="single" w:sz="4" w:space="0" w:color="000000"/>
+            </w:tcBorders>
+            <w:shd w:val="clear" w:color="B6D7A8" w:fill="B6D7A8"/>
+            <w:noWrap/>
+            <w:vAlign w:val="bottom"/>
+            <w:hideMark/>
+          </w:tcPr>
+          <w:p>
+            <w:pPr>
+              <w:spacing w:line="240" w:lineRule="auto"/>
+              <w:jc w:val="center"/>
+              <w:rPr>
+                <w:rFonts w:eastAsia="Times New Roman"/>
+                <w:color w:val="auto"/>
+                <w:sz w:val="20"/>
+                <w:szCs w:val="20"/>
+              </w:rPr>
+            </w:pPr>
+            <w:r>
+              <w:rPr>
+                <w:rFonts w:eastAsia="Times New Roman"/>
+                <w:color w:val="auto"/>
+                <w:sz w:val="20"/>
+                <w:szCs w:val="20"/>
+              </w:rPr>
+              <w:t>4</w:t>
+            </w:r>
+          </w:p>
+        </w:tc>
+        <w:tc>
+          <w:tcPr>
+            <w:tcW w:w="1520" w:type="dxa"/>
+            <w:tcBorders>
+              <w:top w:val="nil"/>
+              <w:left w:val="nil"/>
+              <w:bottom w:val="single" w:sz="4" w:space="0" w:color="000000"/>
+              <w:right w:val="single" w:sz="4" w:space="0" w:color="000000"/>
+            </w:tcBorders>
+            <w:shd w:val="clear" w:color="auto" w:fill="auto"/>
+            <w:noWrap/>
+            <w:vAlign w:val="bottom"/>
+            <w:hideMark/>
+          </w:tcPr>
+          <w:p>
+            <w:pPr>
+              <w:spacing w:line="240" w:lineRule="auto"/>
+              <w:jc w:val="center"/>
+              <w:rPr>
+                <w:rFonts w:eastAsia="Times New Roman"/>
+                <w:color w:val="auto"/>
+                <w:sz w:val="20"/>
+                <w:szCs w:val="20"/>
+              </w:rPr>
+            </w:pPr>
+            <w:r>
+              <w:rPr>
+                <w:rFonts w:eastAsia="Times New Roman"/>
+                <w:color w:val="auto"/>
+                <w:sz w:val="20"/>
+                <w:szCs w:val="20"/>
+              </w:rPr>
+              <w:t>1</w:t>
+            </w:r>
+          </w:p>
+        </w:tc>
+        <w:tc>
+          <w:tcPr>
+            <w:tcW w:w="1520" w:type="dxa"/>
+            <w:tcBorders>
+              <w:top w:val="nil"/>
+              <w:left w:val="nil"/>
+              <w:bottom w:val="single" w:sz="4" w:space="0" w:color="000000"/>
+              <w:right w:val="single" w:sz="4" w:space="0" w:color="000000"/>
+            </w:tcBorders>
+            <w:shd w:val="clear" w:color="B6D7A8" w:fill="B6D7A8"/>
+            <w:noWrap/>
+            <w:vAlign w:val="bottom"/>
+            <w:hideMark/>
+          </w:tcPr>
+          <w:p>
+            <w:pPr>
+              <w:spacing w:line="240" w:lineRule="auto"/>
+              <w:jc w:val="center"/>
+              <w:rPr>
+                <w:rFonts w:eastAsia="Times New Roman"/>
+                <w:color w:val="auto"/>
+                <w:sz w:val="20"/>
+                <w:szCs w:val="20"/>
+              </w:rPr>
+            </w:pPr>
+            <w:r>
+              <w:rPr>
+                <w:rFonts w:eastAsia="Times New Roman"/>
+                <w:color w:val="auto"/>
+                <w:sz w:val="20"/>
+                <w:szCs w:val="20"/>
+              </w:rPr>
+              <w:t>11</w:t>
+            </w:r>
+          </w:p>
+        </w:tc>
+        <w:tc>
+          <w:tcPr>
+            <w:tcW w:w="1520" w:type="dxa"/>
+            <w:tcBorders>
+              <w:top w:val="nil"/>
+              <w:left w:val="nil"/>
+              <w:bottom w:val="single" w:sz="4" w:space="0" w:color="000000"/>
+              <w:right w:val="single" w:sz="4" w:space="0" w:color="000000"/>
+            </w:tcBorders>
+            <w:shd w:val="clear" w:color="auto" w:fill="auto"/>
+            <w:noWrap/>
+            <w:vAlign w:val="bottom"/>
+            <w:hideMark/>
+          </w:tcPr>
+          <w:p>
+            <w:pPr>
+              <w:spacing w:line="240" w:lineRule="auto"/>
+              <w:jc w:val="center"/>
+              <w:rPr>
+                <w:rFonts w:eastAsia="Times New Roman"/>
+                <w:color w:val="auto"/>
+                <w:sz w:val="20"/>
+                <w:szCs w:val="20"/>
+              </w:rPr>
+            </w:pPr>
+            <w:r>
+              <w:rPr>
+                <w:rFonts w:eastAsia="Times New Roman"/>
+                <w:color w:val="auto"/>
+                <w:sz w:val="20"/>
+                <w:szCs w:val="20"/>
+              </w:rPr>
+              <w:t>0</w:t>
+            </w:r>
+          </w:p>
+        </w:tc>
+      </w:tr>
+      <w:tr>
+        <w:trPr>
+          <w:trHeight w:val="315"/>
+          <w:jc w:val="center"/>
+        </w:trPr>
+        <w:tc>
+          <w:tcPr>
+            <w:tcW w:w="2020" w:type="dxa"/>
+            <w:tcBorders>
+              <w:top w:val="nil"/>
+              <w:left w:val="single" w:sz="4" w:space="0" w:color="000000"/>
+              <w:bottom w:val="single" w:sz="4" w:space="0" w:color="000000"/>
+              <w:right w:val="single" w:sz="4" w:space="0" w:color="000000"/>
+            </w:tcBorders>
+            <w:shd w:val="clear" w:color="B6D7A8" w:fill="B6D7A8"/>
+            <w:noWrap/>
+            <w:vAlign w:val="bottom"/>
+            <w:hideMark/>
+          </w:tcPr>
+          <w:p>
+            <w:pPr>
+              <w:spacing w:line="240" w:lineRule="auto"/>
+              <w:jc w:val="center"/>
+              <w:rPr>
+                <w:rFonts w:eastAsia="Times New Roman"/>
+                <w:color w:val="auto"/>
+                <w:sz w:val="20"/>
+                <w:szCs w:val="20"/>
+              </w:rPr>
+            </w:pPr>
+            <w:r>
+              <w:rPr>
+                <w:rFonts w:eastAsia="Times New Roman"/>
+                <w:color w:val="auto"/>
+                <w:sz w:val="20"/>
+                <w:szCs w:val="20"/>
+              </w:rPr>
+              <w:t>5</w:t>
+            </w:r>
+          </w:p>
+        </w:tc>
+        <w:tc>
+          <w:tcPr>
+            <w:tcW w:w="1520" w:type="dxa"/>
+            <w:tcBorders>
+              <w:top w:val="nil"/>
+              <w:left w:val="nil"/>
+              <w:bottom w:val="single" w:sz="4" w:space="0" w:color="000000"/>
+              <w:right w:val="single" w:sz="4" w:space="0" w:color="000000"/>
+            </w:tcBorders>
+            <w:shd w:val="clear" w:color="auto" w:fill="auto"/>
+            <w:noWrap/>
+            <w:vAlign w:val="bottom"/>
+            <w:hideMark/>
+          </w:tcPr>
+          <w:p>
+            <w:pPr>
+              <w:spacing w:line="240" w:lineRule="auto"/>
+              <w:jc w:val="center"/>
+              <w:rPr>
+                <w:rFonts w:eastAsia="Times New Roman"/>
+                <w:color w:val="auto"/>
+                <w:sz w:val="20"/>
+                <w:szCs w:val="20"/>
+              </w:rPr>
+            </w:pPr>
+            <w:r>
+              <w:rPr>
+                <w:rFonts w:eastAsia="Times New Roman"/>
+                <w:color w:val="auto"/>
+                <w:sz w:val="20"/>
+                <w:szCs w:val="20"/>
+              </w:rPr>
+              <w:t>0</w:t>
+            </w:r>
+          </w:p>
+        </w:tc>
+        <w:tc>
+          <w:tcPr>
+            <w:tcW w:w="1520" w:type="dxa"/>
+            <w:tcBorders>
+              <w:top w:val="nil"/>
+              <w:left w:val="nil"/>
+              <w:bottom w:val="single" w:sz="4" w:space="0" w:color="000000"/>
+              <w:right w:val="single" w:sz="4" w:space="0" w:color="000000"/>
+            </w:tcBorders>
+            <w:shd w:val="clear" w:color="B6D7A8" w:fill="B6D7A8"/>
+            <w:noWrap/>
+            <w:vAlign w:val="bottom"/>
+            <w:hideMark/>
+          </w:tcPr>
+          <w:p>
+            <w:pPr>
+              <w:spacing w:line="240" w:lineRule="auto"/>
+              <w:jc w:val="center"/>
+              <w:rPr>
+                <w:rFonts w:eastAsia="Times New Roman"/>
+                <w:color w:val="auto"/>
+                <w:sz w:val="20"/>
+                <w:szCs w:val="20"/>
+              </w:rPr>
+            </w:pPr>
+            <w:r>
+              <w:rPr>
+                <w:rFonts w:eastAsia="Times New Roman"/>
+                <w:color w:val="auto"/>
+                <w:sz w:val="20"/>
+                <w:szCs w:val="20"/>
+              </w:rPr>
+              <w:t>12</w:t>
+            </w:r>
+          </w:p>
+        </w:tc>
+        <w:tc>
+          <w:tcPr>
+            <w:tcW w:w="1520" w:type="dxa"/>
+            <w:tcBorders>
+              <w:top w:val="nil"/>
+              <w:left w:val="nil"/>
+              <w:bottom w:val="single" w:sz="4" w:space="0" w:color="000000"/>
+              <w:right w:val="single" w:sz="4" w:space="0" w:color="000000"/>
+            </w:tcBorders>
+            <w:shd w:val="clear" w:color="auto" w:fill="auto"/>
+            <w:noWrap/>
+            <w:vAlign w:val="bottom"/>
+            <w:hideMark/>
+          </w:tcPr>
+          <w:p>
+            <w:pPr>
+              <w:spacing w:line="240" w:lineRule="auto"/>
+              <w:jc w:val="center"/>
+              <w:rPr>
+                <w:rFonts w:eastAsia="Times New Roman"/>
+                <w:color w:val="auto"/>
+                <w:sz w:val="20"/>
+                <w:szCs w:val="20"/>
+              </w:rPr>
+            </w:pPr>
+            <w:r>
+              <w:rPr>
+                <w:rFonts w:eastAsia="Times New Roman"/>
+                <w:color w:val="auto"/>
+                <w:sz w:val="20"/>
+                <w:szCs w:val="20"/>
+              </w:rPr>
+              <w:t>0</w:t>
+            </w:r>
+          </w:p>
+        </w:tc>
+      </w:tr>
+      <w:tr>
+        <w:trPr>
+          <w:trHeight w:val="315"/>
+          <w:jc w:val="center"/>
+        </w:trPr>
+        <w:tc>
+          <w:tcPr>
+            <w:tcW w:w="2020" w:type="dxa"/>
+            <w:tcBorders>
+              <w:top w:val="nil"/>
+              <w:left w:val="single" w:sz="4" w:space="0" w:color="000000"/>
+              <w:bottom w:val="single" w:sz="4" w:space="0" w:color="000000"/>
+              <w:right w:val="single" w:sz="4" w:space="0" w:color="000000"/>
+            </w:tcBorders>
+            <w:shd w:val="clear" w:color="B6D7A8" w:fill="B6D7A8"/>
+            <w:noWrap/>
+            <w:vAlign w:val="bottom"/>
+            <w:hideMark/>
+          </w:tcPr>
+          <w:p>
+            <w:pPr>
+              <w:spacing w:line="240" w:lineRule="auto"/>
+              <w:jc w:val="center"/>
+              <w:rPr>
+                <w:rFonts w:eastAsia="Times New Roman"/>
+                <w:color w:val="auto"/>
+                <w:sz w:val="20"/>
+                <w:szCs w:val="20"/>
+              </w:rPr>
+            </w:pPr>
+            <w:r>
+              <w:rPr>
+                <w:rFonts w:eastAsia="Times New Roman"/>
+                <w:color w:val="auto"/>
+                <w:sz w:val="20"/>
+                <w:szCs w:val="20"/>
+              </w:rPr>
+              <w:t>6</w:t>
+            </w:r>
+          </w:p>
+        </w:tc>
+        <w:tc>
+          <w:tcPr>
+            <w:tcW w:w="1520" w:type="dxa"/>
+            <w:tcBorders>
+              <w:top w:val="nil"/>
+              <w:left w:val="nil"/>
+              <w:bottom w:val="single" w:sz="4" w:space="0" w:color="000000"/>
+              <w:right w:val="single" w:sz="4" w:space="0" w:color="000000"/>
+            </w:tcBorders>
+            <w:shd w:val="clear" w:color="auto" w:fill="auto"/>
+            <w:noWrap/>
+            <w:vAlign w:val="bottom"/>
+            <w:hideMark/>
+          </w:tcPr>
+          <w:p>
+            <w:pPr>
+              <w:spacing w:line="240" w:lineRule="auto"/>
+              <w:jc w:val="center"/>
+              <w:rPr>
+                <w:rFonts w:eastAsia="Times New Roman"/>
+                <w:color w:val="auto"/>
+                <w:sz w:val="20"/>
+                <w:szCs w:val="20"/>
+              </w:rPr>
+            </w:pPr>
+            <w:r>
+              <w:rPr>
+                <w:rFonts w:eastAsia="Times New Roman"/>
+                <w:color w:val="auto"/>
+                <w:sz w:val="20"/>
+                <w:szCs w:val="20"/>
+              </w:rPr>
+              <w:t>0</w:t>
+            </w:r>
+          </w:p>
+        </w:tc>
+        <w:tc>
+          <w:tcPr>
+            <w:tcW w:w="1520" w:type="dxa"/>
+            <w:tcBorders>
+              <w:top w:val="nil"/>
+              <w:left w:val="nil"/>
+              <w:bottom w:val="single" w:sz="4" w:space="0" w:color="000000"/>
+              <w:right w:val="single" w:sz="4" w:space="0" w:color="000000"/>
+            </w:tcBorders>
+            <w:shd w:val="clear" w:color="B6D7A8" w:fill="B6D7A8"/>
+            <w:noWrap/>
+            <w:vAlign w:val="bottom"/>
+            <w:hideMark/>
+          </w:tcPr>
+          <w:p>
+            <w:pPr>
+              <w:spacing w:line="240" w:lineRule="auto"/>
+              <w:jc w:val="center"/>
+              <w:rPr>
+                <w:rFonts w:eastAsia="Times New Roman"/>
+                <w:color w:val="auto"/>
+                <w:sz w:val="20"/>
+                <w:szCs w:val="20"/>
+              </w:rPr>
+            </w:pPr>
+            <w:r>
+              <w:rPr>
+                <w:rFonts w:eastAsia="Times New Roman"/>
+                <w:color w:val="auto"/>
+                <w:sz w:val="20"/>
+                <w:szCs w:val="20"/>
+              </w:rPr>
+              <w:t>13</w:t>
+            </w:r>
+          </w:p>
+        </w:tc>
+        <w:tc>
+          <w:tcPr>
+            <w:tcW w:w="1520" w:type="dxa"/>
+            <w:tcBorders>
+              <w:top w:val="nil"/>
+              <w:left w:val="nil"/>
+              <w:bottom w:val="single" w:sz="4" w:space="0" w:color="000000"/>
+              <w:right w:val="single" w:sz="4" w:space="0" w:color="000000"/>
+            </w:tcBorders>
+            <w:shd w:val="clear" w:color="auto" w:fill="auto"/>
+            <w:noWrap/>
+            <w:vAlign w:val="bottom"/>
+            <w:hideMark/>
+          </w:tcPr>
+          <w:p>
+            <w:pPr>
+              <w:spacing w:line="240" w:lineRule="auto"/>
+              <w:jc w:val="center"/>
+              <w:rPr>
+                <w:rFonts w:eastAsia="Times New Roman"/>
+                <w:color w:val="auto"/>
+                <w:sz w:val="20"/>
+                <w:szCs w:val="20"/>
+              </w:rPr>
+            </w:pPr>
+            <w:r>
+              <w:rPr>
+                <w:rFonts w:eastAsia="Times New Roman"/>
+                <w:color w:val="auto"/>
+                <w:sz w:val="20"/>
+                <w:szCs w:val="20"/>
+              </w:rPr>
+              <w:t>0</w:t>
+            </w:r>
+          </w:p>
+        </w:tc>
+      </w:tr>
+      <w:tr>
+        <w:trPr>
+          <w:trHeight w:val="315"/>
+          <w:jc w:val="center"/>
+        </w:trPr>
+        <w:tc>
+          <w:tcPr>
+            <w:tcW w:w="2020" w:type="dxa"/>
+            <w:tcBorders>
+              <w:top w:val="nil"/>
+              <w:left w:val="single" w:sz="4" w:space="0" w:color="000000"/>
+              <w:bottom w:val="single" w:sz="4" w:space="0" w:color="000000"/>
+              <w:right w:val="single" w:sz="4" w:space="0" w:color="000000"/>
+            </w:tcBorders>
+            <w:shd w:val="clear" w:color="B6D7A8" w:fill="B6D7A8"/>
+            <w:noWrap/>
+            <w:vAlign w:val="bottom"/>
+            <w:hideMark/>
+          </w:tcPr>
+          <w:p>
+            <w:pPr>
+              <w:spacing w:line="240" w:lineRule="auto"/>
+              <w:jc w:val="center"/>
+              <w:rPr>
+                <w:rFonts w:eastAsia="Times New Roman"/>
+                <w:color w:val="auto"/>
+                <w:sz w:val="20"/>
+                <w:szCs w:val="20"/>
+              </w:rPr>
+            </w:pPr>
+            <w:r>
+              <w:rPr>
+                <w:rFonts w:eastAsia="Times New Roman"/>
+                <w:color w:val="auto"/>
+                <w:sz w:val="20"/>
+                <w:szCs w:val="20"/>
+              </w:rPr>
+              <w:t>7</w:t>
+            </w:r>
+          </w:p>
+        </w:tc>
+        <w:tc>
+          <w:tcPr>
+            <w:tcW w:w="1520" w:type="dxa"/>
+            <w:tcBorders>
+              <w:top w:val="nil"/>
+              <w:left w:val="nil"/>
+              <w:bottom w:val="single" w:sz="4" w:space="0" w:color="000000"/>
+              <w:right w:val="single" w:sz="4" w:space="0" w:color="000000"/>
+            </w:tcBorders>
+            <w:shd w:val="clear" w:color="auto" w:fill="auto"/>
+            <w:noWrap/>
+            <w:vAlign w:val="bottom"/>
+            <w:hideMark/>
+          </w:tcPr>
+          <w:p>
+            <w:pPr>
+              <w:spacing w:line="240" w:lineRule="auto"/>
+              <w:jc w:val="center"/>
+              <w:rPr>
+                <w:rFonts w:eastAsia="Times New Roman"/>
+                <w:color w:val="auto"/>
+                <w:sz w:val="20"/>
+                <w:szCs w:val="20"/>
+              </w:rPr>
+            </w:pPr>
+            <w:r>
+              <w:rPr>
+                <w:rFonts w:eastAsia="Times New Roman"/>
+                <w:color w:val="auto"/>
+                <w:sz w:val="20"/>
+                <w:szCs w:val="20"/>
+              </w:rPr>
+              <w:t>0</w:t>
+            </w:r>
+          </w:p>
+        </w:tc>
+        <w:tc>
+          <w:tcPr>
+            <w:tcW w:w="1520" w:type="dxa"/>
+            <w:tcBorders>
+              <w:top w:val="nil"/>
+              <w:left w:val="nil"/>
+              <w:bottom w:val="single" w:sz="4" w:space="0" w:color="000000"/>
+              <w:right w:val="single" w:sz="4" w:space="0" w:color="000000"/>
+            </w:tcBorders>
+            <w:shd w:val="clear" w:color="B6D7A8" w:fill="B6D7A8"/>
+            <w:noWrap/>
+            <w:vAlign w:val="bottom"/>
+            <w:hideMark/>
+          </w:tcPr>
+          <w:p>
+            <w:pPr>
+              <w:spacing w:line="240" w:lineRule="auto"/>
+              <w:jc w:val="center"/>
+              <w:rPr>
+                <w:rFonts w:eastAsia="Times New Roman"/>
+                <w:color w:val="auto"/>
+                <w:sz w:val="20"/>
+                <w:szCs w:val="20"/>
+              </w:rPr>
+            </w:pPr>
+            <w:r>
+              <w:rPr>
+                <w:rFonts w:eastAsia="Times New Roman"/>
+                <w:color w:val="auto"/>
+                <w:sz w:val="20"/>
+                <w:szCs w:val="20"/>
+              </w:rPr>
+              <w:t>14</w:t>
+            </w:r>
+          </w:p>
+        </w:tc>
+        <w:tc>
+          <w:tcPr>
+            <w:tcW w:w="1520" w:type="dxa"/>
+            <w:tcBorders>
+              <w:top w:val="nil"/>
+              <w:left w:val="nil"/>
+              <w:bottom w:val="single" w:sz="4" w:space="0" w:color="000000"/>
+              <w:right w:val="single" w:sz="4" w:space="0" w:color="000000"/>
+            </w:tcBorders>
+            <w:shd w:val="clear" w:color="auto" w:fill="auto"/>
+            <w:noWrap/>
+            <w:vAlign w:val="bottom"/>
+            <w:hideMark/>
+          </w:tcPr>
+          <w:p>
+            <w:pPr>
+              <w:spacing w:line="240" w:lineRule="auto"/>
+              <w:jc w:val="center"/>
+              <w:rPr>
+                <w:rFonts w:eastAsia="Times New Roman"/>
+                <w:color w:val="auto"/>
+                <w:sz w:val="20"/>
+                <w:szCs w:val="20"/>
+              </w:rPr>
+            </w:pPr>
+            <w:r>
+              <w:rPr>
+                <w:rFonts w:eastAsia="Times New Roman"/>
+                <w:color w:val="auto"/>
+                <w:sz w:val="20"/>
+                <w:szCs w:val="20"/>
+              </w:rPr>
+              <w:t>2</w:t>
+            </w:r>
+          </w:p>
+        </w:tc>
+      </w:tr>
+      <w:tr>
+        <w:trPr>
+          <w:trHeight w:val="315"/>
+          <w:jc w:val="center"/>
+        </w:trPr>
+        <w:tc>
+          <w:tcPr>
+            <w:tcW w:w="2020" w:type="dxa"/>
+            <w:tcBorders>
+              <w:top w:val="nil"/>
+              <w:left w:val="nil"/>
+              <w:bottom w:val="nil"/>
+              <w:right w:val="nil"/>
+            </w:tcBorders>
+            <w:shd w:val="clear" w:color="auto" w:fill="auto"/>
+            <w:noWrap/>
+            <w:vAlign w:val="bottom"/>
+            <w:hideMark/>
+          </w:tcPr>
+          <w:p>
+            <w:pPr>
+              <w:spacing w:line="240" w:lineRule="auto"/>
+              <w:jc w:val="center"/>
+              <w:rPr>
+                <w:rFonts w:eastAsia="Times New Roman"/>
+                <w:color w:val="auto"/>
+                <w:sz w:val="20"/>
+                <w:szCs w:val="20"/>
+              </w:rPr>
+            </w:pPr>
+          </w:p>
+        </w:tc>
+        <w:tc>
+          <w:tcPr>
+            <w:tcW w:w="1520" w:type="dxa"/>
+            <w:tcBorders>
+              <w:top w:val="nil"/>
+              <w:left w:val="nil"/>
+              <w:bottom w:val="nil"/>
+              <w:right w:val="nil"/>
+            </w:tcBorders>
+            <w:shd w:val="clear" w:color="auto" w:fill="auto"/>
+            <w:noWrap/>
+            <w:vAlign w:val="bottom"/>
+            <w:hideMark/>
+          </w:tcPr>
+          <w:p>
+            <w:pPr>
+              <w:spacing w:line="240" w:lineRule="auto"/>
+              <w:rPr>
+                <w:rFonts w:ascii="Times New Roman" w:eastAsia="Times New Roman" w:hAnsi="Times New Roman" w:cs="Times New Roman"/>
+                <w:color w:val="auto"/>
+                <w:sz w:val="20"/>
+                <w:szCs w:val="20"/>
+              </w:rPr>
+            </w:pPr>
+          </w:p>
+        </w:tc>
+        <w:tc>
+          <w:tcPr>
+            <w:tcW w:w="1520" w:type="dxa"/>
+            <w:tcBorders>
+              <w:top w:val="nil"/>
+              <w:left w:val="single" w:sz="4" w:space="0" w:color="000000"/>
+              <w:bottom w:val="single" w:sz="4" w:space="0" w:color="000000"/>
+              <w:right w:val="single" w:sz="4" w:space="0" w:color="000000"/>
+            </w:tcBorders>
+            <w:shd w:val="clear" w:color="B6D7A8" w:fill="B6D7A8"/>
+            <w:noWrap/>
+            <w:vAlign w:val="bottom"/>
+            <w:hideMark/>
+          </w:tcPr>
+          <w:p>
+            <w:pPr>
+              <w:spacing w:line="240" w:lineRule="auto"/>
+              <w:jc w:val="center"/>
+              <w:rPr>
+                <w:rFonts w:eastAsia="Times New Roman"/>
+                <w:color w:val="auto"/>
+                <w:sz w:val="20"/>
+                <w:szCs w:val="20"/>
+              </w:rPr>
+            </w:pPr>
+            <w:r>
+              <w:rPr>
+                <w:rFonts w:eastAsia="Times New Roman"/>
+                <w:color w:val="auto"/>
+                <w:sz w:val="20"/>
+                <w:szCs w:val="20"/>
+              </w:rPr>
+              <w:t>Total</w:t>
+            </w:r>
+          </w:p>
+        </w:tc>
+        <w:tc>
+          <w:tcPr>
+            <w:tcW w:w="1520" w:type="dxa"/>
+            <w:tcBorders>
+              <w:top w:val="nil"/>
+              <w:left w:val="nil"/>
+              <w:bottom w:val="single" w:sz="4" w:space="0" w:color="000000"/>
+              <w:right w:val="single" w:sz="4" w:space="0" w:color="000000"/>
+            </w:tcBorders>
+            <w:shd w:val="clear" w:color="auto" w:fill="auto"/>
+            <w:noWrap/>
+            <w:vAlign w:val="bottom"/>
+            <w:hideMark/>
+          </w:tcPr>
+          <w:p>
+            <w:pPr>
+              <w:spacing w:line="240" w:lineRule="auto"/>
+              <w:jc w:val="center"/>
+              <w:rPr>
+                <w:rFonts w:eastAsia="Times New Roman"/>
+                <w:color w:val="auto"/>
+                <w:sz w:val="20"/>
+                <w:szCs w:val="20"/>
+              </w:rPr>
+            </w:pPr>
+            <w:r>
+              <w:rPr>
+                <w:rFonts w:eastAsia="Times New Roman"/>
+                <w:color w:val="auto"/>
+                <w:sz w:val="20"/>
+                <w:szCs w:val="20"/>
+              </w:rPr>
+              <w:t>3</w:t>
+            </w:r>
+          </w:p>
+        </w:tc>
+      </w:tr>
+    </w:tbl>
+    <w:p/>
+    <w:p/>
+    <w:p>
+      <w:r>
+        <w:t>Calculo</w:t>
+      </w:r>
+    </w:p>
+    <w:tbl>
+      <w:tblPr>
+        <w:tblW w:w="4600" w:type="dxa"/>
+        <w:jc w:val="center"/>
+        <w:tblCellMar>
+          <w:left w:w="70" w:type="dxa"/>
+          <w:right w:w="70" w:type="dxa"/>
+        </w:tblCellMar>
+        <w:tblLook w:val="04A0" w:firstRow="1" w:lastRow="0" w:firstColumn="1" w:lastColumn="0" w:noHBand="0" w:noVBand="1"/>
+      </w:tblPr>
+      <w:tblGrid>
+        <w:gridCol w:w="4600"/>
+      </w:tblGrid>
+      <w:tr>
+        <w:trPr>
+          <w:trHeight w:val="315"/>
+          <w:jc w:val="center"/>
+        </w:trPr>
+        <w:tc>
+          <w:tcPr>
+            <w:tcW w:w="4600" w:type="dxa"/>
+            <w:tcBorders>
+              <w:top w:val="nil"/>
+              <w:left w:val="nil"/>
+              <w:bottom w:val="nil"/>
+              <w:right w:val="nil"/>
+            </w:tcBorders>
+            <w:shd w:val="clear" w:color="auto" w:fill="auto"/>
+            <w:noWrap/>
+            <w:vAlign w:val="bottom"/>
+            <w:hideMark/>
+          </w:tcPr>
+          <w:p>
+            <w:pPr>
+              <w:spacing w:line="240" w:lineRule="auto"/>
+              <w:rPr>
+                <w:rFonts w:eastAsia="Times New Roman"/>
+                <w:color w:val="auto"/>
+                <w:sz w:val="20"/>
+                <w:szCs w:val="20"/>
+              </w:rPr>
+            </w:pPr>
+            <w:r>
+              <w:rPr>
+                <w:rFonts w:eastAsia="Times New Roman"/>
+                <w:color w:val="auto"/>
+                <w:sz w:val="20"/>
+                <w:szCs w:val="20"/>
+              </w:rPr>
+              <w:t xml:space="preserve">FP = Contagem total x </w:t>
+            </w:r>
+            <w:proofErr w:type="gramStart"/>
+            <w:r>
+              <w:rPr>
+                <w:rFonts w:eastAsia="Times New Roman"/>
+                <w:color w:val="auto"/>
+                <w:sz w:val="20"/>
+                <w:szCs w:val="20"/>
+              </w:rPr>
+              <w:t>[ 0</w:t>
+            </w:r>
+            <w:proofErr w:type="gramEnd"/>
+            <w:r>
+              <w:rPr>
+                <w:rFonts w:eastAsia="Times New Roman"/>
+                <w:color w:val="auto"/>
+                <w:sz w:val="20"/>
+                <w:szCs w:val="20"/>
+              </w:rPr>
+              <w:t xml:space="preserve">,65 + 0,01 x ∑ ( </w:t>
+            </w:r>
+            <w:proofErr w:type="spellStart"/>
+            <w:r>
+              <w:rPr>
+                <w:rFonts w:eastAsia="Times New Roman"/>
+                <w:color w:val="auto"/>
+                <w:sz w:val="20"/>
+                <w:szCs w:val="20"/>
+              </w:rPr>
+              <w:t>Fi</w:t>
+            </w:r>
+            <w:proofErr w:type="spellEnd"/>
+            <w:r>
+              <w:rPr>
+                <w:rFonts w:eastAsia="Times New Roman"/>
+                <w:color w:val="auto"/>
+                <w:sz w:val="20"/>
+                <w:szCs w:val="20"/>
+              </w:rPr>
+              <w:t xml:space="preserve"> ) ]</w:t>
+            </w:r>
+          </w:p>
+        </w:tc>
+      </w:tr>
+      <w:tr>
+        <w:trPr>
+          <w:trHeight w:val="315"/>
+          <w:jc w:val="center"/>
+        </w:trPr>
+        <w:tc>
+          <w:tcPr>
+            <w:tcW w:w="4600" w:type="dxa"/>
+            <w:tcBorders>
+              <w:top w:val="nil"/>
+              <w:left w:val="nil"/>
+              <w:bottom w:val="nil"/>
+              <w:right w:val="nil"/>
+            </w:tcBorders>
+            <w:shd w:val="clear" w:color="auto" w:fill="auto"/>
+            <w:noWrap/>
+            <w:vAlign w:val="bottom"/>
+            <w:hideMark/>
+          </w:tcPr>
+          <w:p>
+            <w:pPr>
+              <w:spacing w:line="240" w:lineRule="auto"/>
+              <w:rPr>
+                <w:rFonts w:eastAsia="Times New Roman"/>
+                <w:color w:val="auto"/>
+                <w:sz w:val="20"/>
+                <w:szCs w:val="20"/>
+              </w:rPr>
+            </w:pPr>
+          </w:p>
+        </w:tc>
+      </w:tr>
+      <w:tr>
+        <w:trPr>
+          <w:trHeight w:val="315"/>
+          <w:jc w:val="center"/>
+        </w:trPr>
+        <w:tc>
+          <w:tcPr>
+            <w:tcW w:w="4600" w:type="dxa"/>
+            <w:tcBorders>
+              <w:top w:val="nil"/>
+              <w:left w:val="nil"/>
+              <w:bottom w:val="nil"/>
+              <w:right w:val="nil"/>
+            </w:tcBorders>
+            <w:shd w:val="clear" w:color="auto" w:fill="auto"/>
+            <w:noWrap/>
+            <w:vAlign w:val="bottom"/>
+            <w:hideMark/>
+          </w:tcPr>
+          <w:p>
+            <w:pPr>
+              <w:spacing w:line="240" w:lineRule="auto"/>
+              <w:rPr>
+                <w:rFonts w:eastAsia="Times New Roman"/>
+                <w:color w:val="auto"/>
+                <w:sz w:val="20"/>
+                <w:szCs w:val="20"/>
+              </w:rPr>
+            </w:pPr>
+            <w:r>
+              <w:rPr>
+                <w:rFonts w:eastAsia="Times New Roman"/>
+                <w:color w:val="auto"/>
+                <w:sz w:val="20"/>
+                <w:szCs w:val="20"/>
+              </w:rPr>
+              <w:t xml:space="preserve">FP = 21 x </w:t>
+            </w:r>
+            <w:proofErr w:type="gramStart"/>
+            <w:r>
+              <w:rPr>
+                <w:rFonts w:eastAsia="Times New Roman"/>
+                <w:color w:val="auto"/>
+                <w:sz w:val="20"/>
+                <w:szCs w:val="20"/>
+              </w:rPr>
+              <w:t>[ 0</w:t>
+            </w:r>
+            <w:proofErr w:type="gramEnd"/>
+            <w:r>
+              <w:rPr>
+                <w:rFonts w:eastAsia="Times New Roman"/>
+                <w:color w:val="auto"/>
+                <w:sz w:val="20"/>
+                <w:szCs w:val="20"/>
+              </w:rPr>
+              <w:t>,65 + 0,01 x 3 ]</w:t>
+            </w:r>
+          </w:p>
+        </w:tc>
+      </w:tr>
+      <w:tr>
+        <w:trPr>
+          <w:trHeight w:val="315"/>
+          <w:jc w:val="center"/>
+        </w:trPr>
+        <w:tc>
+          <w:tcPr>
+            <w:tcW w:w="4600" w:type="dxa"/>
+            <w:tcBorders>
+              <w:top w:val="nil"/>
+              <w:left w:val="nil"/>
+              <w:bottom w:val="nil"/>
+              <w:right w:val="nil"/>
+            </w:tcBorders>
+            <w:shd w:val="clear" w:color="auto" w:fill="auto"/>
+            <w:noWrap/>
+            <w:vAlign w:val="bottom"/>
+            <w:hideMark/>
+          </w:tcPr>
+          <w:p>
+            <w:pPr>
+              <w:spacing w:line="240" w:lineRule="auto"/>
+              <w:rPr>
+                <w:rFonts w:eastAsia="Times New Roman"/>
+                <w:color w:val="auto"/>
+                <w:sz w:val="20"/>
+                <w:szCs w:val="20"/>
+              </w:rPr>
+            </w:pPr>
+            <w:r>
+              <w:rPr>
+                <w:rFonts w:eastAsia="Times New Roman"/>
+                <w:color w:val="auto"/>
+                <w:sz w:val="20"/>
+                <w:szCs w:val="20"/>
+              </w:rPr>
+              <w:t xml:space="preserve">FP = 21 x </w:t>
+            </w:r>
+            <w:proofErr w:type="gramStart"/>
+            <w:r>
+              <w:rPr>
+                <w:rFonts w:eastAsia="Times New Roman"/>
+                <w:color w:val="auto"/>
+                <w:sz w:val="20"/>
+                <w:szCs w:val="20"/>
+              </w:rPr>
+              <w:t>[ 0</w:t>
+            </w:r>
+            <w:proofErr w:type="gramEnd"/>
+            <w:r>
+              <w:rPr>
+                <w:rFonts w:eastAsia="Times New Roman"/>
+                <w:color w:val="auto"/>
+                <w:sz w:val="20"/>
+                <w:szCs w:val="20"/>
+              </w:rPr>
+              <w:t>,65 + 0,03 ]</w:t>
+            </w:r>
+          </w:p>
+        </w:tc>
+      </w:tr>
+      <w:tr>
+        <w:trPr>
+          <w:trHeight w:val="315"/>
+          <w:jc w:val="center"/>
+        </w:trPr>
+        <w:tc>
+          <w:tcPr>
+            <w:tcW w:w="4600" w:type="dxa"/>
+            <w:tcBorders>
+              <w:top w:val="nil"/>
+              <w:left w:val="nil"/>
+              <w:bottom w:val="nil"/>
+              <w:right w:val="nil"/>
+            </w:tcBorders>
+            <w:shd w:val="clear" w:color="auto" w:fill="auto"/>
+            <w:noWrap/>
+            <w:vAlign w:val="bottom"/>
+            <w:hideMark/>
+          </w:tcPr>
+          <w:p>
+            <w:pPr>
+              <w:spacing w:line="240" w:lineRule="auto"/>
+              <w:rPr>
+                <w:rFonts w:eastAsia="Times New Roman"/>
+                <w:color w:val="auto"/>
+                <w:sz w:val="20"/>
+                <w:szCs w:val="20"/>
+              </w:rPr>
+            </w:pPr>
+            <w:r>
+              <w:rPr>
+                <w:rFonts w:eastAsia="Times New Roman"/>
+                <w:color w:val="auto"/>
+                <w:sz w:val="20"/>
+                <w:szCs w:val="20"/>
+              </w:rPr>
+              <w:t xml:space="preserve">FP = 21 x </w:t>
+            </w:r>
+            <w:proofErr w:type="gramStart"/>
+            <w:r>
+              <w:rPr>
+                <w:rFonts w:eastAsia="Times New Roman"/>
+                <w:color w:val="auto"/>
+                <w:sz w:val="20"/>
+                <w:szCs w:val="20"/>
+              </w:rPr>
+              <w:t>[ 0</w:t>
+            </w:r>
+            <w:proofErr w:type="gramEnd"/>
+            <w:r>
+              <w:rPr>
+                <w:rFonts w:eastAsia="Times New Roman"/>
+                <w:color w:val="auto"/>
+                <w:sz w:val="20"/>
+                <w:szCs w:val="20"/>
+              </w:rPr>
+              <w:t>,68 ]</w:t>
+            </w:r>
+            <w:r>
+              <w:rPr>
+                <w:rFonts w:eastAsia="Times New Roman"/>
+                <w:color w:val="auto"/>
+                <w:sz w:val="20"/>
+                <w:szCs w:val="20"/>
+              </w:rPr>
+              <w:br/>
+            </w:r>
+            <w:r>
+              <w:rPr>
+                <w:rFonts w:eastAsia="Times New Roman"/>
+                <w:color w:val="auto"/>
+                <w:sz w:val="20"/>
+                <w:szCs w:val="20"/>
+              </w:rPr>
+              <w:t>FP = 14,28</w:t>
+            </w:r>
+          </w:p>
+        </w:tc>
+      </w:tr>
+    </w:tbl>
+    <w:p>
+      <w:pPr>
+        <w:ind w:left="1416"/>
+        <w:rPr>
+          <w:rFonts w:eastAsia="Times New Roman"/>
+          <w:color w:val="auto"/>
+          <w:sz w:val="20"/>
+          <w:szCs w:val="20"/>
+        </w:rPr>
+      </w:pPr>
+      <w:r>
+        <w:rPr>
+          <w:rFonts w:eastAsia="Times New Roman"/>
+          <w:color w:val="auto"/>
+          <w:sz w:val="20"/>
+          <w:szCs w:val="20"/>
+        </w:rPr>
+        <w:lastRenderedPageBreak/>
+        <w:t xml:space="preserve">           </w:t>
+      </w:r>
+    </w:p>
+    <w:p>
+      <w:r>
+        <w:t>4.</w:t>
+      </w:r>
+      <w:r>
+        <w:t>Estimativa</w:t>
+      </w:r>
+    </w:p>
+    <w:p/>
+    <w:tbl>
+      <w:tblPr>
+        <w:tblW w:w="4560" w:type="dxa"/>
+        <w:jc w:val="center"/>
+        <w:tblCellMar>
+          <w:left w:w="70" w:type="dxa"/>
+          <w:right w:w="70" w:type="dxa"/>
+        </w:tblCellMar>
+        <w:tblLook w:val="04A0" w:firstRow="1" w:lastRow="0" w:firstColumn="1" w:lastColumn="0" w:noHBand="0" w:noVBand="1"/>
+      </w:tblPr>
+      <w:tblGrid>
+        <w:gridCol w:w="1520"/>
+        <w:gridCol w:w="1520"/>
+        <w:gridCol w:w="1520"/>
+      </w:tblGrid>
+      <w:tr>
+        <w:trPr>
+          <w:trHeight w:val="315"/>
+          <w:jc w:val="center"/>
+        </w:trPr>
+        <w:tc>
+          <w:tcPr>
+            <w:tcW w:w="1520" w:type="dxa"/>
+            <w:tcBorders>
+              <w:top w:val="single" w:sz="4" w:space="0" w:color="000000"/>
+              <w:left w:val="single" w:sz="4" w:space="0" w:color="000000"/>
+              <w:bottom w:val="single" w:sz="4" w:space="0" w:color="000000"/>
+              <w:right w:val="single" w:sz="4" w:space="0" w:color="000000"/>
+            </w:tcBorders>
+            <w:shd w:val="clear" w:color="auto" w:fill="auto"/>
+            <w:noWrap/>
+            <w:vAlign w:val="bottom"/>
+            <w:hideMark/>
+          </w:tcPr>
+          <w:p>
+            <w:pPr>
+              <w:spacing w:line="240" w:lineRule="auto"/>
+              <w:jc w:val="center"/>
+              <w:rPr>
+                <w:rFonts w:eastAsia="Times New Roman"/>
+                <w:color w:val="auto"/>
+                <w:sz w:val="20"/>
+                <w:szCs w:val="20"/>
+              </w:rPr>
+            </w:pPr>
+            <w:r>
+              <w:rPr>
+                <w:rFonts w:eastAsia="Times New Roman"/>
+                <w:color w:val="auto"/>
+                <w:sz w:val="20"/>
+                <w:szCs w:val="20"/>
+              </w:rPr>
+              <w:t>Esforço</w:t>
+            </w:r>
+          </w:p>
+        </w:tc>
+        <w:tc>
+          <w:tcPr>
+            <w:tcW w:w="1520" w:type="dxa"/>
+            <w:tcBorders>
+              <w:top w:val="single" w:sz="4" w:space="0" w:color="000000"/>
+              <w:left w:val="nil"/>
+              <w:bottom w:val="single" w:sz="4" w:space="0" w:color="000000"/>
+              <w:right w:val="single" w:sz="4" w:space="0" w:color="000000"/>
+            </w:tcBorders>
+            <w:shd w:val="clear" w:color="auto" w:fill="auto"/>
+            <w:noWrap/>
+            <w:vAlign w:val="bottom"/>
+            <w:hideMark/>
+          </w:tcPr>
+          <w:p>
+            <w:pPr>
+              <w:spacing w:line="240" w:lineRule="auto"/>
+              <w:jc w:val="center"/>
+              <w:rPr>
+                <w:rFonts w:eastAsia="Times New Roman"/>
+                <w:color w:val="auto"/>
+                <w:sz w:val="20"/>
+                <w:szCs w:val="20"/>
+              </w:rPr>
+            </w:pPr>
+            <w:r>
+              <w:rPr>
+                <w:rFonts w:eastAsia="Times New Roman"/>
+                <w:color w:val="auto"/>
+                <w:sz w:val="20"/>
+                <w:szCs w:val="20"/>
+              </w:rPr>
+              <w:t>Prazo</w:t>
+            </w:r>
+          </w:p>
+        </w:tc>
+        <w:tc>
+          <w:tcPr>
+            <w:tcW w:w="1520" w:type="dxa"/>
+            <w:tcBorders>
+              <w:top w:val="single" w:sz="4" w:space="0" w:color="000000"/>
+              <w:left w:val="nil"/>
+              <w:bottom w:val="single" w:sz="4" w:space="0" w:color="000000"/>
+              <w:right w:val="single" w:sz="4" w:space="0" w:color="000000"/>
+            </w:tcBorders>
+            <w:shd w:val="clear" w:color="auto" w:fill="auto"/>
+            <w:noWrap/>
+            <w:vAlign w:val="bottom"/>
+            <w:hideMark/>
+          </w:tcPr>
+          <w:p>
+            <w:pPr>
+              <w:spacing w:line="240" w:lineRule="auto"/>
+              <w:jc w:val="center"/>
+              <w:rPr>
+                <w:rFonts w:eastAsia="Times New Roman"/>
+                <w:color w:val="auto"/>
+                <w:sz w:val="20"/>
+                <w:szCs w:val="20"/>
+              </w:rPr>
+            </w:pPr>
+            <w:r>
+              <w:rPr>
+                <w:rFonts w:eastAsia="Times New Roman"/>
+                <w:color w:val="auto"/>
+                <w:sz w:val="20"/>
+                <w:szCs w:val="20"/>
+              </w:rPr>
+              <w:t>Custo</w:t>
+            </w:r>
+          </w:p>
+        </w:tc>
+      </w:tr>
+      <w:tr>
+        <w:trPr>
+          <w:trHeight w:val="315"/>
+          <w:jc w:val="center"/>
+        </w:trPr>
+        <w:tc>
+          <w:tcPr>
+            <w:tcW w:w="1520" w:type="dxa"/>
+            <w:tcBorders>
+              <w:top w:val="nil"/>
+              <w:left w:val="single" w:sz="4" w:space="0" w:color="000000"/>
+              <w:bottom w:val="single" w:sz="4" w:space="0" w:color="000000"/>
+              <w:right w:val="single" w:sz="4" w:space="0" w:color="000000"/>
+            </w:tcBorders>
+            <w:shd w:val="clear" w:color="auto" w:fill="auto"/>
+            <w:noWrap/>
+            <w:vAlign w:val="bottom"/>
+            <w:hideMark/>
+          </w:tcPr>
+          <w:p>
+            <w:pPr>
+              <w:spacing w:line="240" w:lineRule="auto"/>
+              <w:jc w:val="center"/>
+              <w:rPr>
+                <w:rFonts w:eastAsia="Times New Roman"/>
+                <w:color w:val="auto"/>
+                <w:sz w:val="20"/>
+                <w:szCs w:val="20"/>
+              </w:rPr>
+            </w:pPr>
+            <w:r>
+              <w:rPr>
+                <w:rFonts w:eastAsia="Times New Roman"/>
+                <w:color w:val="auto"/>
+                <w:sz w:val="20"/>
+                <w:szCs w:val="20"/>
+              </w:rPr>
+              <w:t xml:space="preserve">12 </w:t>
+            </w:r>
+            <w:proofErr w:type="spellStart"/>
+            <w:r>
+              <w:rPr>
+                <w:rFonts w:eastAsia="Times New Roman"/>
+                <w:color w:val="auto"/>
+                <w:sz w:val="20"/>
+                <w:szCs w:val="20"/>
+              </w:rPr>
+              <w:t>FPs</w:t>
+            </w:r>
+            <w:proofErr w:type="spellEnd"/>
+            <w:r>
+              <w:rPr>
+                <w:rFonts w:eastAsia="Times New Roman"/>
+                <w:color w:val="auto"/>
+                <w:sz w:val="20"/>
+                <w:szCs w:val="20"/>
+              </w:rPr>
+              <w:t>/</w:t>
+            </w:r>
+            <w:r>
+              <w:rPr>
+                <w:rFonts w:eastAsia="Times New Roman"/>
+                <w:color w:val="auto"/>
+                <w:sz w:val="20"/>
+                <w:szCs w:val="20"/>
+              </w:rPr>
+              <w:t>mês</w:t>
+            </w:r>
+          </w:p>
+        </w:tc>
+        <w:tc>
+          <w:tcPr>
+            <w:tcW w:w="1520" w:type="dxa"/>
+            <w:tcBorders>
+              <w:top w:val="nil"/>
+              <w:left w:val="nil"/>
+              <w:bottom w:val="single" w:sz="4" w:space="0" w:color="000000"/>
+              <w:right w:val="single" w:sz="4" w:space="0" w:color="000000"/>
+            </w:tcBorders>
+            <w:shd w:val="clear" w:color="auto" w:fill="auto"/>
+            <w:noWrap/>
+            <w:vAlign w:val="bottom"/>
+            <w:hideMark/>
+          </w:tcPr>
+          <w:p>
+            <w:pPr>
+              <w:spacing w:line="240" w:lineRule="auto"/>
+              <w:jc w:val="center"/>
+              <w:rPr>
+                <w:rFonts w:eastAsia="Times New Roman"/>
+                <w:color w:val="auto"/>
+                <w:sz w:val="20"/>
+                <w:szCs w:val="20"/>
+              </w:rPr>
+            </w:pPr>
+            <w:r>
+              <w:rPr>
+                <w:rFonts w:eastAsia="Times New Roman"/>
+                <w:color w:val="auto"/>
+                <w:sz w:val="20"/>
+                <w:szCs w:val="20"/>
+              </w:rPr>
+              <w:t>32 dias</w:t>
+            </w:r>
+          </w:p>
+        </w:tc>
+        <w:tc>
+          <w:tcPr>
+            <w:tcW w:w="1520" w:type="dxa"/>
+            <w:tcBorders>
+              <w:top w:val="nil"/>
+              <w:left w:val="nil"/>
+              <w:bottom w:val="single" w:sz="4" w:space="0" w:color="000000"/>
+              <w:right w:val="single" w:sz="4" w:space="0" w:color="000000"/>
+            </w:tcBorders>
+            <w:shd w:val="clear" w:color="auto" w:fill="auto"/>
+            <w:noWrap/>
+            <w:vAlign w:val="bottom"/>
+            <w:hideMark/>
+          </w:tcPr>
+          <w:p>
+            <w:pPr>
+              <w:spacing w:line="240" w:lineRule="auto"/>
+              <w:jc w:val="center"/>
+              <w:rPr>
+                <w:rFonts w:eastAsia="Times New Roman"/>
+                <w:color w:val="auto"/>
+                <w:sz w:val="20"/>
+                <w:szCs w:val="20"/>
+              </w:rPr>
+            </w:pPr>
+            <w:r>
+              <w:rPr>
+                <w:rFonts w:eastAsia="Times New Roman"/>
+                <w:color w:val="auto"/>
+                <w:sz w:val="20"/>
+                <w:szCs w:val="20"/>
+              </w:rPr>
+              <w:t>R$ 1.800,00</w:t>
+            </w:r>
+          </w:p>
+        </w:tc>
+      </w:tr>
+      <w:tr>
+        <w:trPr>
+          <w:trHeight w:val="315"/>
+          <w:jc w:val="center"/>
+        </w:trPr>
+        <w:tc>
+          <w:tcPr>
+            <w:tcW w:w="1520" w:type="dxa"/>
+            <w:tcBorders>
+              <w:top w:val="nil"/>
+              <w:left w:val="single" w:sz="4" w:space="0" w:color="000000"/>
+              <w:bottom w:val="single" w:sz="4" w:space="0" w:color="000000"/>
+              <w:right w:val="single" w:sz="4" w:space="0" w:color="000000"/>
+            </w:tcBorders>
+            <w:shd w:val="clear" w:color="auto" w:fill="auto"/>
+            <w:noWrap/>
+            <w:vAlign w:val="bottom"/>
+            <w:hideMark/>
+          </w:tcPr>
+          <w:p>
+            <w:pPr>
+              <w:spacing w:line="240" w:lineRule="auto"/>
+              <w:jc w:val="center"/>
+              <w:rPr>
+                <w:rFonts w:eastAsia="Times New Roman"/>
+                <w:color w:val="auto"/>
+                <w:sz w:val="20"/>
+                <w:szCs w:val="20"/>
+              </w:rPr>
+            </w:pPr>
+            <w:r>
+              <w:rPr>
+                <w:rFonts w:eastAsia="Times New Roman"/>
+                <w:color w:val="auto"/>
+                <w:sz w:val="20"/>
+                <w:szCs w:val="20"/>
+              </w:rPr>
+              <w:t> </w:t>
+            </w:r>
+          </w:p>
+        </w:tc>
+        <w:tc>
+          <w:tcPr>
+            <w:tcW w:w="1520" w:type="dxa"/>
+            <w:tcBorders>
+              <w:top w:val="nil"/>
+              <w:left w:val="nil"/>
+              <w:bottom w:val="single" w:sz="4" w:space="0" w:color="000000"/>
+              <w:right w:val="single" w:sz="4" w:space="0" w:color="000000"/>
+            </w:tcBorders>
+            <w:shd w:val="clear" w:color="auto" w:fill="auto"/>
+            <w:noWrap/>
+            <w:vAlign w:val="bottom"/>
+            <w:hideMark/>
+          </w:tcPr>
+          <w:p>
+            <w:pPr>
+              <w:spacing w:line="240" w:lineRule="auto"/>
+              <w:jc w:val="center"/>
+              <w:rPr>
+                <w:rFonts w:eastAsia="Times New Roman"/>
+                <w:color w:val="auto"/>
+                <w:sz w:val="20"/>
+                <w:szCs w:val="20"/>
+              </w:rPr>
+            </w:pPr>
+            <w:r>
+              <w:rPr>
+                <w:rFonts w:eastAsia="Times New Roman"/>
+                <w:color w:val="auto"/>
+                <w:sz w:val="20"/>
+                <w:szCs w:val="20"/>
+              </w:rPr>
+              <w:t> </w:t>
+            </w:r>
+          </w:p>
+        </w:tc>
+        <w:tc>
+          <w:tcPr>
+            <w:tcW w:w="1520" w:type="dxa"/>
+            <w:tcBorders>
+              <w:top w:val="nil"/>
+              <w:left w:val="nil"/>
+              <w:bottom w:val="single" w:sz="4" w:space="0" w:color="000000"/>
+              <w:right w:val="single" w:sz="4" w:space="0" w:color="000000"/>
+            </w:tcBorders>
+            <w:shd w:val="clear" w:color="auto" w:fill="auto"/>
+            <w:noWrap/>
+            <w:vAlign w:val="bottom"/>
+            <w:hideMark/>
+          </w:tcPr>
+          <w:p>
+            <w:pPr>
+              <w:spacing w:line="240" w:lineRule="auto"/>
+              <w:jc w:val="center"/>
+              <w:rPr>
+                <w:rFonts w:eastAsia="Times New Roman"/>
+                <w:color w:val="auto"/>
+                <w:sz w:val="20"/>
+                <w:szCs w:val="20"/>
+              </w:rPr>
+            </w:pPr>
+            <w:r>
+              <w:rPr>
+                <w:rFonts w:eastAsia="Times New Roman"/>
+                <w:color w:val="auto"/>
+                <w:sz w:val="20"/>
+                <w:szCs w:val="20"/>
+              </w:rPr>
+              <w:t> </w:t>
+            </w:r>
+          </w:p>
+        </w:tc>
+      </w:tr>
+      <w:tr>
+        <w:trPr>
+          <w:trHeight w:val="315"/>
+          <w:jc w:val="center"/>
+        </w:trPr>
+        <w:tc>
+          <w:tcPr>
+            <w:tcW w:w="1520" w:type="dxa"/>
+            <w:tcBorders>
+              <w:top w:val="nil"/>
+              <w:left w:val="single" w:sz="4" w:space="0" w:color="000000"/>
+              <w:bottom w:val="single" w:sz="4" w:space="0" w:color="000000"/>
+              <w:right w:val="single" w:sz="4" w:space="0" w:color="000000"/>
+            </w:tcBorders>
+            <w:shd w:val="clear" w:color="auto" w:fill="auto"/>
+            <w:noWrap/>
+            <w:vAlign w:val="bottom"/>
+            <w:hideMark/>
+          </w:tcPr>
+          <w:p>
+            <w:pPr>
+              <w:spacing w:line="240" w:lineRule="auto"/>
+              <w:jc w:val="center"/>
+              <w:rPr>
+                <w:rFonts w:eastAsia="Times New Roman"/>
+                <w:color w:val="auto"/>
+                <w:sz w:val="20"/>
+                <w:szCs w:val="20"/>
+              </w:rPr>
+            </w:pPr>
+            <w:r>
+              <w:rPr>
+                <w:rFonts w:eastAsia="Times New Roman"/>
+                <w:color w:val="auto"/>
+                <w:sz w:val="20"/>
+                <w:szCs w:val="20"/>
+              </w:rPr>
+              <w:t> </w:t>
+            </w:r>
+          </w:p>
+        </w:tc>
+        <w:tc>
+          <w:tcPr>
+            <w:tcW w:w="1520" w:type="dxa"/>
+            <w:tcBorders>
+              <w:top w:val="nil"/>
+              <w:left w:val="nil"/>
+              <w:bottom w:val="single" w:sz="4" w:space="0" w:color="000000"/>
+              <w:right w:val="single" w:sz="4" w:space="0" w:color="000000"/>
+            </w:tcBorders>
+            <w:shd w:val="clear" w:color="auto" w:fill="auto"/>
+            <w:noWrap/>
+            <w:vAlign w:val="bottom"/>
+            <w:hideMark/>
+          </w:tcPr>
+          <w:p>
+            <w:pPr>
+              <w:spacing w:line="240" w:lineRule="auto"/>
+              <w:jc w:val="center"/>
+              <w:rPr>
+                <w:rFonts w:eastAsia="Times New Roman"/>
+                <w:color w:val="auto"/>
+                <w:sz w:val="20"/>
+                <w:szCs w:val="20"/>
+              </w:rPr>
+            </w:pPr>
+            <w:r>
+              <w:rPr>
+                <w:rFonts w:eastAsia="Times New Roman"/>
+                <w:color w:val="auto"/>
+                <w:sz w:val="20"/>
+                <w:szCs w:val="20"/>
+              </w:rPr>
+              <w:t> </w:t>
+            </w:r>
+          </w:p>
+        </w:tc>
+        <w:tc>
+          <w:tcPr>
+            <w:tcW w:w="1520" w:type="dxa"/>
+            <w:tcBorders>
+              <w:top w:val="nil"/>
+              <w:left w:val="nil"/>
+              <w:bottom w:val="single" w:sz="4" w:space="0" w:color="000000"/>
+              <w:right w:val="single" w:sz="4" w:space="0" w:color="000000"/>
+            </w:tcBorders>
+            <w:shd w:val="clear" w:color="auto" w:fill="auto"/>
+            <w:noWrap/>
+            <w:vAlign w:val="bottom"/>
+            <w:hideMark/>
+          </w:tcPr>
+          <w:p>
+            <w:pPr>
+              <w:spacing w:line="240" w:lineRule="auto"/>
+              <w:jc w:val="center"/>
+              <w:rPr>
+                <w:rFonts w:eastAsia="Times New Roman"/>
+                <w:color w:val="auto"/>
+                <w:sz w:val="20"/>
+                <w:szCs w:val="20"/>
+              </w:rPr>
+            </w:pPr>
+            <w:r>
+              <w:rPr>
+                <w:rFonts w:eastAsia="Times New Roman"/>
+                <w:color w:val="auto"/>
+                <w:sz w:val="20"/>
+                <w:szCs w:val="20"/>
+              </w:rPr>
+              <w:t> </w:t>
+            </w:r>
+          </w:p>
+        </w:tc>
+      </w:tr>
+    </w:tbl>
     <w:p/>
     <w:sectPr>
+      <w:footerReference w:type="default" r:id="rId7"/>
       <w:pgSz w:w="11906" w:h="16838"/>
       <w:pgMar w:top="1417" w:right="1701" w:bottom="1417" w:left="1701" w:header="708" w:footer="708" w:gutter="0"/>
       <w:cols w:space="708"/>
+      <w:titlePg/>
       <w:docGrid w:linePitch="360"/>
     </w:sectPr>
   </w:body>
 </w:document>
+</file>
+
+<file path=word/endnotes.xml><?xml version="1.0" encoding="utf-8"?>
+<w:endnotes xmlns:wpc="http://schemas.microsoft.com/office/word/2010/wordprocessingCanvas" xmlns:mc="http://schemas.openxmlformats.org/markup-compatibility/2006" xmlns:o="urn:schemas-microsoft-com:office:office" xmlns:r="http://schemas.openxmlformats.org/officeDocument/2006/relationships" xmlns:m="http://schemas.openxmlformats.org/officeDocument/2006/math" xmlns:v="urn:schemas-microsoft-com:vml" xmlns:wp14="http://schemas.microsoft.com/office/word/2010/wordprocessingDrawing" xmlns:wp="http://schemas.openxmlformats.org/drawingml/2006/wordprocessingDrawing" xmlns:w10="urn:schemas-microsoft-com:office:word" xmlns:w="http://schemas.openxmlformats.org/wordprocessingml/2006/main" xmlns:w14="http://schemas.microsoft.com/office/word/2010/wordml" xmlns:w15="http://schemas.microsoft.com/office/word/2012/wordml" xmlns:wpg="http://schemas.microsoft.com/office/word/2010/wordprocessingGroup" xmlns:wpi="http://schemas.microsoft.com/office/word/2010/wordprocessingInk" xmlns:wne="http://schemas.microsoft.com/office/word/2006/wordml" xmlns:wps="http://schemas.microsoft.com/office/word/2010/wordprocessingShape" mc:Ignorable="w14 w15 wp14">
+  <w:endnote w:type="separator" w:id="-1">
+    <w:p>
+      <w:pPr>
+        <w:spacing w:line="240" w:lineRule="auto"/>
+      </w:pPr>
+      <w:r>
+        <w:separator/>
+      </w:r>
+    </w:p>
+  </w:endnote>
+  <w:endnote w:type="continuationSeparator" w:id="0">
+    <w:p>
+      <w:pPr>
+        <w:spacing w:line="240" w:lineRule="auto"/>
+      </w:pPr>
+      <w:r>
+        <w:continuationSeparator/>
+      </w:r>
+    </w:p>
+  </w:endnote>
+</w:endnotes>
+</file>
+
+<file path=word/footer1.xml><?xml version="1.0" encoding="utf-8"?>
+<w:ftr xmlns:wpc="http://schemas.microsoft.com/office/word/2010/wordprocessingCanvas" xmlns:mc="http://schemas.openxmlformats.org/markup-compatibility/2006" xmlns:o="urn:schemas-microsoft-com:office:office" xmlns:r="http://schemas.openxmlformats.org/officeDocument/2006/relationships" xmlns:m="http://schemas.openxmlformats.org/officeDocument/2006/math" xmlns:v="urn:schemas-microsoft-com:vml" xmlns:wp14="http://schemas.microsoft.com/office/word/2010/wordprocessingDrawing" xmlns:wp="http://schemas.openxmlformats.org/drawingml/2006/wordprocessingDrawing" xmlns:w10="urn:schemas-microsoft-com:office:word" xmlns:w="http://schemas.openxmlformats.org/wordprocessingml/2006/main" xmlns:w14="http://schemas.microsoft.com/office/word/2010/wordml" xmlns:w15="http://schemas.microsoft.com/office/word/2012/wordml" xmlns:wpg="http://schemas.microsoft.com/office/word/2010/wordprocessingGroup" xmlns:wpi="http://schemas.microsoft.com/office/word/2010/wordprocessingInk" xmlns:wne="http://schemas.microsoft.com/office/word/2006/wordml" xmlns:wps="http://schemas.microsoft.com/office/word/2010/wordprocessingShape" mc:Ignorable="w14 w15 wp14">
+  <w:sdt>
+    <w:sdtPr>
+      <w:id w:val="-834453948"/>
+      <w:docPartObj>
+        <w:docPartGallery w:val="Page Numbers (Bottom of Page)"/>
+        <w:docPartUnique/>
+      </w:docPartObj>
+    </w:sdtPr>
+    <w:sdtContent>
+      <w:p>
+        <w:pPr>
+          <w:pStyle w:val="Rodap"/>
+          <w:jc w:val="right"/>
+        </w:pPr>
+        <w:r>
+          <w:fldChar w:fldCharType="begin"/>
+        </w:r>
+        <w:r>
+          <w:instrText>PAGE   \* MERGEFORMAT</w:instrText>
+        </w:r>
+        <w:r>
+          <w:fldChar w:fldCharType="separate"/>
+        </w:r>
+        <w:r>
+          <w:rPr>
+            <w:noProof/>
+          </w:rPr>
+          <w:t>7</w:t>
+        </w:r>
+        <w:r>
+          <w:fldChar w:fldCharType="end"/>
+        </w:r>
+      </w:p>
+    </w:sdtContent>
+  </w:sdt>
+  <w:p>
+    <w:pPr>
+      <w:pStyle w:val="Rodap"/>
+    </w:pPr>
+  </w:p>
+</w:ftr>
+</file>
+
+<file path=word/footnotes.xml><?xml version="1.0" encoding="utf-8"?>
+<w:footnotes xmlns:wpc="http://schemas.microsoft.com/office/word/2010/wordprocessingCanvas" xmlns:mc="http://schemas.openxmlformats.org/markup-compatibility/2006" xmlns:o="urn:schemas-microsoft-com:office:office" xmlns:r="http://schemas.openxmlformats.org/officeDocument/2006/relationships" xmlns:m="http://schemas.openxmlformats.org/officeDocument/2006/math" xmlns:v="urn:schemas-microsoft-com:vml" xmlns:wp14="http://schemas.microsoft.com/office/word/2010/wordprocessingDrawing" xmlns:wp="http://schemas.openxmlformats.org/drawingml/2006/wordprocessingDrawing" xmlns:w10="urn:schemas-microsoft-com:office:word" xmlns:w="http://schemas.openxmlformats.org/wordprocessingml/2006/main" xmlns:w14="http://schemas.microsoft.com/office/word/2010/wordml" xmlns:w15="http://schemas.microsoft.com/office/word/2012/wordml" xmlns:wpg="http://schemas.microsoft.com/office/word/2010/wordprocessingGroup" xmlns:wpi="http://schemas.microsoft.com/office/word/2010/wordprocessingInk" xmlns:wne="http://schemas.microsoft.com/office/word/2006/wordml" xmlns:wps="http://schemas.microsoft.com/office/word/2010/wordprocessingShape" mc:Ignorable="w14 w15 wp14">
+  <w:footnote w:type="separator" w:id="-1">
+    <w:p>
+      <w:pPr>
+        <w:spacing w:line="240" w:lineRule="auto"/>
+      </w:pPr>
+      <w:r>
+        <w:separator/>
+      </w:r>
+    </w:p>
+  </w:footnote>
+  <w:footnote w:type="continuationSeparator" w:id="0">
+    <w:p>
+      <w:pPr>
+        <w:spacing w:line="240" w:lineRule="auto"/>
+      </w:pPr>
+      <w:r>
+        <w:continuationSeparator/>
+      </w:r>
+    </w:p>
+  </w:footnote>
+</w:footnotes>
 </file>
 
 <file path=word/styles.xml><?xml version="1.0" encoding="utf-8"?>
@@ -1791,6 +5417,60 @@
       </w:tblCellMar>
     </w:tblPr>
   </w:style>
+  <w:style w:type="paragraph" w:styleId="Cabealho">
+    <w:name w:val="header"/>
+    <w:basedOn w:val="Normal"/>
+    <w:link w:val="CabealhoChar"/>
+    <w:uiPriority w:val="99"/>
+    <w:unhideWhenUsed/>
+    <w:rsid w:val="004E59DA"/>
+    <w:pPr>
+      <w:tabs>
+        <w:tab w:val="center" w:pos="4252"/>
+        <w:tab w:val="right" w:pos="8504"/>
+      </w:tabs>
+      <w:spacing w:line="240" w:lineRule="auto"/>
+    </w:pPr>
+  </w:style>
+  <w:style w:type="character" w:customStyle="1" w:styleId="CabealhoChar">
+    <w:name w:val="Cabeçalho Char"/>
+    <w:basedOn w:val="Fontepargpadro"/>
+    <w:link w:val="Cabealho"/>
+    <w:uiPriority w:val="99"/>
+    <w:rsid w:val="004E59DA"/>
+    <w:rPr>
+      <w:rFonts w:ascii="Arial" w:eastAsia="Arial" w:hAnsi="Arial" w:cs="Arial"/>
+      <w:color w:val="000000"/>
+      <w:lang w:eastAsia="pt-BR"/>
+    </w:rPr>
+  </w:style>
+  <w:style w:type="paragraph" w:styleId="Rodap">
+    <w:name w:val="footer"/>
+    <w:basedOn w:val="Normal"/>
+    <w:link w:val="RodapChar"/>
+    <w:uiPriority w:val="99"/>
+    <w:unhideWhenUsed/>
+    <w:rsid w:val="004E59DA"/>
+    <w:pPr>
+      <w:tabs>
+        <w:tab w:val="center" w:pos="4252"/>
+        <w:tab w:val="right" w:pos="8504"/>
+      </w:tabs>
+      <w:spacing w:line="240" w:lineRule="auto"/>
+    </w:pPr>
+  </w:style>
+  <w:style w:type="character" w:customStyle="1" w:styleId="RodapChar">
+    <w:name w:val="Rodapé Char"/>
+    <w:basedOn w:val="Fontepargpadro"/>
+    <w:link w:val="Rodap"/>
+    <w:uiPriority w:val="99"/>
+    <w:rsid w:val="004E59DA"/>
+    <w:rPr>
+      <w:rFonts w:ascii="Arial" w:eastAsia="Arial" w:hAnsi="Arial" w:cs="Arial"/>
+      <w:color w:val="000000"/>
+      <w:lang w:eastAsia="pt-BR"/>
+    </w:rPr>
+  </w:style>
 </w:styles>
 </file>
 
@@ -2053,4 +5733,16 @@
     </a:ext>
   </a:extLst>
 </a:theme>
+</file>
+
+<file path=customXml/item1.xml><?xml version="1.0" encoding="utf-8"?>
+<b:Sources xmlns:b="http://schemas.openxmlformats.org/officeDocument/2006/bibliography" xmlns="http://schemas.openxmlformats.org/officeDocument/2006/bibliography" SelectedStyle="\APASixthEditionOfficeOnline.xsl" StyleName="APA" Version="6"/>
+</file>
+
+<file path=customXml/itemProps1.xml><?xml version="1.0" encoding="utf-8"?>
+<ds:datastoreItem xmlns:ds="http://schemas.openxmlformats.org/officeDocument/2006/customXml" ds:itemID="{186A15E1-74CF-4565-83CE-A61AB8835FFA}">
+  <ds:schemaRefs>
+    <ds:schemaRef ds:uri="http://schemas.openxmlformats.org/officeDocument/2006/bibliography"/>
+  </ds:schemaRefs>
+</ds:datastoreItem>
 </file>
</xml_diff>

<commit_message>
Alteração Diagrama Fluxo de Dados e Recalculação do Ponto de Função
</commit_message>
<xml_diff>
--- a/Documento de Especificação Suplementar.docx
+++ b/Documento de Especificação Suplementar.docx
@@ -87,7 +87,7 @@
         </w:trPr>
         <w:tc>
           <w:tcPr>
-            <w:tcW w:w="2292" w:type="dxa"/>
+            <w:tcW w:w="2159" w:type="dxa"/>
           </w:tcPr>
           <w:p>
             <w:pPr>
@@ -108,7 +108,7 @@
         </w:tc>
         <w:tc>
           <w:tcPr>
-            <w:tcW w:w="2292" w:type="dxa"/>
+            <w:tcW w:w="2092" w:type="dxa"/>
           </w:tcPr>
           <w:p>
             <w:pPr>
@@ -129,7 +129,7 @@
         </w:tc>
         <w:tc>
           <w:tcPr>
-            <w:tcW w:w="2292" w:type="dxa"/>
+            <w:tcW w:w="2138" w:type="dxa"/>
           </w:tcPr>
           <w:p>
             <w:pPr>
@@ -150,7 +150,7 @@
         </w:tc>
         <w:tc>
           <w:tcPr>
-            <w:tcW w:w="2293" w:type="dxa"/>
+            <w:tcW w:w="2105" w:type="dxa"/>
           </w:tcPr>
           <w:p>
             <w:pPr>
@@ -173,7 +173,7 @@
       <w:tr>
         <w:tc>
           <w:tcPr>
-            <w:tcW w:w="2292" w:type="dxa"/>
+            <w:tcW w:w="2159" w:type="dxa"/>
           </w:tcPr>
           <w:p>
             <w:pPr>
@@ -194,7 +194,7 @@
         </w:tc>
         <w:tc>
           <w:tcPr>
-            <w:tcW w:w="2292" w:type="dxa"/>
+            <w:tcW w:w="2092" w:type="dxa"/>
           </w:tcPr>
           <w:p>
             <w:pPr>
@@ -215,7 +215,7 @@
         </w:tc>
         <w:tc>
           <w:tcPr>
-            <w:tcW w:w="2292" w:type="dxa"/>
+            <w:tcW w:w="2138" w:type="dxa"/>
           </w:tcPr>
           <w:p>
             <w:pPr>
@@ -236,7 +236,7 @@
         </w:tc>
         <w:tc>
           <w:tcPr>
-            <w:tcW w:w="2293" w:type="dxa"/>
+            <w:tcW w:w="2105" w:type="dxa"/>
           </w:tcPr>
           <w:p>
             <w:pPr>
@@ -259,7 +259,7 @@
       <w:tr>
         <w:tc>
           <w:tcPr>
-            <w:tcW w:w="2292" w:type="dxa"/>
+            <w:tcW w:w="2159" w:type="dxa"/>
           </w:tcPr>
           <w:p>
             <w:pPr>
@@ -280,7 +280,7 @@
         </w:tc>
         <w:tc>
           <w:tcPr>
-            <w:tcW w:w="2292" w:type="dxa"/>
+            <w:tcW w:w="2092" w:type="dxa"/>
           </w:tcPr>
           <w:p>
             <w:pPr>
@@ -301,7 +301,7 @@
         </w:tc>
         <w:tc>
           <w:tcPr>
-            <w:tcW w:w="2292" w:type="dxa"/>
+            <w:tcW w:w="2138" w:type="dxa"/>
           </w:tcPr>
           <w:p>
             <w:pPr>
@@ -329,7 +329,7 @@
         </w:tc>
         <w:tc>
           <w:tcPr>
-            <w:tcW w:w="2293" w:type="dxa"/>
+            <w:tcW w:w="2105" w:type="dxa"/>
           </w:tcPr>
           <w:p>
             <w:pPr>
@@ -352,65 +352,102 @@
       <w:tr>
         <w:tc>
           <w:tcPr>
-            <w:tcW w:w="2292" w:type="dxa"/>
-          </w:tcPr>
-          <w:p>
-            <w:pPr>
-              <w:jc w:val="center"/>
-              <w:rPr>
-                <w:sz w:val="24"/>
-                <w:szCs w:val="24"/>
-              </w:rPr>
-            </w:pPr>
-          </w:p>
-        </w:tc>
-        <w:tc>
-          <w:tcPr>
-            <w:tcW w:w="2292" w:type="dxa"/>
-          </w:tcPr>
-          <w:p>
-            <w:pPr>
-              <w:jc w:val="center"/>
-              <w:rPr>
-                <w:sz w:val="24"/>
-                <w:szCs w:val="24"/>
-              </w:rPr>
-            </w:pPr>
-          </w:p>
-        </w:tc>
-        <w:tc>
-          <w:tcPr>
-            <w:tcW w:w="2292" w:type="dxa"/>
-          </w:tcPr>
-          <w:p>
-            <w:pPr>
-              <w:jc w:val="center"/>
-              <w:rPr>
-                <w:sz w:val="24"/>
-                <w:szCs w:val="24"/>
-              </w:rPr>
-            </w:pPr>
-          </w:p>
-        </w:tc>
-        <w:tc>
-          <w:tcPr>
-            <w:tcW w:w="2293" w:type="dxa"/>
-          </w:tcPr>
-          <w:p>
-            <w:pPr>
-              <w:jc w:val="center"/>
-              <w:rPr>
-                <w:sz w:val="24"/>
-                <w:szCs w:val="24"/>
-              </w:rPr>
-            </w:pPr>
+            <w:tcW w:w="2159" w:type="dxa"/>
+          </w:tcPr>
+          <w:p>
+            <w:pPr>
+              <w:jc w:val="center"/>
+              <w:rPr>
+                <w:sz w:val="24"/>
+                <w:szCs w:val="24"/>
+              </w:rPr>
+            </w:pPr>
+            <w:r>
+              <w:rPr>
+                <w:sz w:val="24"/>
+                <w:szCs w:val="24"/>
+              </w:rPr>
+              <w:t>28/04/2016</w:t>
+            </w:r>
+          </w:p>
+        </w:tc>
+        <w:tc>
+          <w:tcPr>
+            <w:tcW w:w="2092" w:type="dxa"/>
+          </w:tcPr>
+          <w:p>
+            <w:pPr>
+              <w:jc w:val="center"/>
+              <w:rPr>
+                <w:sz w:val="24"/>
+                <w:szCs w:val="24"/>
+              </w:rPr>
+            </w:pPr>
+            <w:r>
+              <w:rPr>
+                <w:sz w:val="24"/>
+                <w:szCs w:val="24"/>
+              </w:rPr>
+              <w:t>0.3</w:t>
+            </w:r>
+          </w:p>
+        </w:tc>
+        <w:tc>
+          <w:tcPr>
+            <w:tcW w:w="2138" w:type="dxa"/>
+          </w:tcPr>
+          <w:p>
+            <w:pPr>
+              <w:jc w:val="center"/>
+              <w:rPr>
+                <w:sz w:val="24"/>
+                <w:szCs w:val="24"/>
+              </w:rPr>
+            </w:pPr>
+            <w:r>
+              <w:rPr>
+                <w:sz w:val="24"/>
+                <w:szCs w:val="24"/>
+              </w:rPr>
+              <w:t>Recalculção</w:t>
+            </w:r>
+            <w:bookmarkStart w:id="0" w:name="_GoBack"/>
+            <w:bookmarkEnd w:id="0"/>
+            <w:r>
+              <w:rPr>
+                <w:sz w:val="24"/>
+                <w:szCs w:val="24"/>
+              </w:rPr>
+              <w:t xml:space="preserve"> do Ponto de Função</w:t>
+            </w:r>
+          </w:p>
+        </w:tc>
+        <w:tc>
+          <w:tcPr>
+            <w:tcW w:w="2105" w:type="dxa"/>
+          </w:tcPr>
+          <w:p>
+            <w:pPr>
+              <w:jc w:val="center"/>
+              <w:rPr>
+                <w:sz w:val="24"/>
+                <w:szCs w:val="24"/>
+              </w:rPr>
+            </w:pPr>
+            <w:r>
+              <w:rPr>
+                <w:sz w:val="24"/>
+                <w:szCs w:val="24"/>
+              </w:rPr>
+              <w:t>Rogério</w:t>
+            </w:r>
           </w:p>
         </w:tc>
       </w:tr>
       <w:tr>
         <w:tc>
           <w:tcPr>
-            <w:tcW w:w="2292" w:type="dxa"/>
+            <w:tcW w:w="2159" w:type="dxa"/>
           </w:tcPr>
           <w:p>
             <w:pPr>
@@ -423,7 +460,7 @@
         </w:tc>
         <w:tc>
           <w:tcPr>
-            <w:tcW w:w="2292" w:type="dxa"/>
+            <w:tcW w:w="2092" w:type="dxa"/>
           </w:tcPr>
           <w:p>
             <w:pPr>
@@ -436,7 +473,7 @@
         </w:tc>
         <w:tc>
           <w:tcPr>
-            <w:tcW w:w="2292" w:type="dxa"/>
+            <w:tcW w:w="2138" w:type="dxa"/>
           </w:tcPr>
           <w:p>
             <w:pPr>
@@ -449,7 +486,7 @@
         </w:tc>
         <w:tc>
           <w:tcPr>
-            <w:tcW w:w="2293" w:type="dxa"/>
+            <w:tcW w:w="2105" w:type="dxa"/>
           </w:tcPr>
           <w:p>
             <w:pPr>
@@ -464,7 +501,7 @@
       <w:tr>
         <w:tc>
           <w:tcPr>
-            <w:tcW w:w="2292" w:type="dxa"/>
+            <w:tcW w:w="2159" w:type="dxa"/>
           </w:tcPr>
           <w:p>
             <w:pPr>
@@ -477,7 +514,7 @@
         </w:tc>
         <w:tc>
           <w:tcPr>
-            <w:tcW w:w="2292" w:type="dxa"/>
+            <w:tcW w:w="2092" w:type="dxa"/>
           </w:tcPr>
           <w:p>
             <w:pPr>
@@ -490,7 +527,7 @@
         </w:tc>
         <w:tc>
           <w:tcPr>
-            <w:tcW w:w="2292" w:type="dxa"/>
+            <w:tcW w:w="2138" w:type="dxa"/>
           </w:tcPr>
           <w:p>
             <w:pPr>
@@ -503,7 +540,7 @@
         </w:tc>
         <w:tc>
           <w:tcPr>
-            <w:tcW w:w="2293" w:type="dxa"/>
+            <w:tcW w:w="2105" w:type="dxa"/>
           </w:tcPr>
           <w:p>
             <w:pPr>
@@ -518,7 +555,7 @@
       <w:tr>
         <w:tc>
           <w:tcPr>
-            <w:tcW w:w="2292" w:type="dxa"/>
+            <w:tcW w:w="2159" w:type="dxa"/>
           </w:tcPr>
           <w:p>
             <w:pPr>
@@ -531,7 +568,7 @@
         </w:tc>
         <w:tc>
           <w:tcPr>
-            <w:tcW w:w="2292" w:type="dxa"/>
+            <w:tcW w:w="2092" w:type="dxa"/>
           </w:tcPr>
           <w:p>
             <w:pPr>
@@ -544,7 +581,7 @@
         </w:tc>
         <w:tc>
           <w:tcPr>
-            <w:tcW w:w="2292" w:type="dxa"/>
+            <w:tcW w:w="2138" w:type="dxa"/>
           </w:tcPr>
           <w:p>
             <w:pPr>
@@ -557,7 +594,7 @@
         </w:tc>
         <w:tc>
           <w:tcPr>
-            <w:tcW w:w="2293" w:type="dxa"/>
+            <w:tcW w:w="2105" w:type="dxa"/>
           </w:tcPr>
           <w:p>
             <w:pPr>
@@ -572,7 +609,7 @@
       <w:tr>
         <w:tc>
           <w:tcPr>
-            <w:tcW w:w="2292" w:type="dxa"/>
+            <w:tcW w:w="2159" w:type="dxa"/>
           </w:tcPr>
           <w:p>
             <w:pPr>
@@ -585,7 +622,7 @@
         </w:tc>
         <w:tc>
           <w:tcPr>
-            <w:tcW w:w="2292" w:type="dxa"/>
+            <w:tcW w:w="2092" w:type="dxa"/>
           </w:tcPr>
           <w:p>
             <w:pPr>
@@ -598,7 +635,7 @@
         </w:tc>
         <w:tc>
           <w:tcPr>
-            <w:tcW w:w="2292" w:type="dxa"/>
+            <w:tcW w:w="2138" w:type="dxa"/>
           </w:tcPr>
           <w:p>
             <w:pPr>
@@ -611,7 +648,7 @@
         </w:tc>
         <w:tc>
           <w:tcPr>
-            <w:tcW w:w="2293" w:type="dxa"/>
+            <w:tcW w:w="2105" w:type="dxa"/>
           </w:tcPr>
           <w:p>
             <w:pPr>
@@ -673,63 +710,25 @@
     <w:p/>
     <w:p>
       <w:r>
-        <w:t>Matriz de Rastreabilidade</w:t>
+        <w:t>Matriz de Rastreabilidade........................................................................................pag.5</w:t>
       </w:r>
+    </w:p>
+    <w:p/>
+    <w:p>
       <w:r>
-        <w:t>..........................</w:t>
+        <w:t>Ponto de Função......................................................................................................pag.6</w:t>
       </w:r>
+    </w:p>
+    <w:p/>
+    <w:p>
       <w:r>
-        <w:t>..............</w:t>
-      </w:r>
-      <w:r>
-        <w:t>................................................pag.</w:t>
-      </w:r>
-      <w:r>
-        <w:t>5</w:t>
-      </w:r>
-    </w:p>
-    <w:p/>
-    <w:p>
-      <w:r>
-        <w:t>Ponto de Função</w:t>
-      </w:r>
-      <w:r>
-        <w:t>.........................</w:t>
-      </w:r>
-      <w:r>
-        <w:t>............................</w:t>
-      </w:r>
-      <w:r>
-        <w:t>.................................................pag.</w:t>
-      </w:r>
-      <w:r>
-        <w:t>6</w:t>
-      </w:r>
-    </w:p>
-    <w:p/>
-    <w:p>
-      <w:r>
-        <w:t>Estimativa</w:t>
-      </w:r>
-      <w:r>
-        <w:t>...........................</w:t>
-      </w:r>
-      <w:r>
-        <w:t>.......</w:t>
-      </w:r>
-      <w:r>
-        <w:t>...............................................................................pag.</w:t>
-      </w:r>
-      <w:r>
-        <w:t>7</w:t>
+        <w:t>Estimativa.................................................................................................................pag.7</w:t>
       </w:r>
     </w:p>
     <w:p>
       <w:r>
         <w:br w:type="page"/>
       </w:r>
-      <w:bookmarkStart w:id="0" w:name="_GoBack"/>
-      <w:bookmarkEnd w:id="0"/>
     </w:p>
     <w:p>
       <w:r>
@@ -1819,7 +1818,7 @@
                 <w:sz w:val="20"/>
                 <w:szCs w:val="20"/>
               </w:rPr>
-              <w:t>3</w:t>
+              <w:t>1</w:t>
             </w:r>
           </w:p>
         </w:tc>
@@ -1891,7 +1890,7 @@
                 <w:sz w:val="20"/>
                 <w:szCs w:val="20"/>
               </w:rPr>
-              <w:t>12</w:t>
+              <w:t>4</w:t>
             </w:r>
           </w:p>
         </w:tc>
@@ -2469,7 +2468,7 @@
                 <w:sz w:val="20"/>
                 <w:szCs w:val="20"/>
               </w:rPr>
-              <w:t>21</w:t>
+              <w:t>13</w:t>
             </w:r>
           </w:p>
         </w:tc>
@@ -2584,10 +2583,7 @@
     </w:tbl>
     <w:p>
       <w:r>
-        <w:t>Questões</w:t>
-      </w:r>
-      <w:r>
-        <w:t>/Peso</w:t>
+        <w:t>Questões/Peso</w:t>
       </w:r>
     </w:p>
     <w:p>
@@ -4151,7 +4147,25 @@
                 <w:sz w:val="20"/>
                 <w:szCs w:val="20"/>
               </w:rPr>
-              <w:t xml:space="preserve">FP = 21 x </w:t>
+              <w:t xml:space="preserve">FP = </w:t>
+            </w:r>
+            <w:r>
+              <w:rPr>
+                <w:rFonts w:eastAsia="Times New Roman"/>
+                <w:color w:val="auto"/>
+                <w:sz w:val="20"/>
+                <w:szCs w:val="20"/>
+              </w:rPr>
+              <w:t>13</w:t>
+            </w:r>
+            <w:r>
+              <w:rPr>
+                <w:rFonts w:eastAsia="Times New Roman"/>
+                <w:color w:val="auto"/>
+                <w:sz w:val="20"/>
+                <w:szCs w:val="20"/>
+              </w:rPr>
+              <w:t xml:space="preserve"> x </w:t>
             </w:r>
             <w:proofErr w:type="gramStart"/>
             <w:r>
@@ -4212,7 +4226,25 @@
                 <w:sz w:val="20"/>
                 <w:szCs w:val="20"/>
               </w:rPr>
-              <w:t xml:space="preserve">FP = 21 x </w:t>
+              <w:t xml:space="preserve">FP = </w:t>
+            </w:r>
+            <w:r>
+              <w:rPr>
+                <w:rFonts w:eastAsia="Times New Roman"/>
+                <w:color w:val="auto"/>
+                <w:sz w:val="20"/>
+                <w:szCs w:val="20"/>
+              </w:rPr>
+              <w:t>13</w:t>
+            </w:r>
+            <w:r>
+              <w:rPr>
+                <w:rFonts w:eastAsia="Times New Roman"/>
+                <w:color w:val="auto"/>
+                <w:sz w:val="20"/>
+                <w:szCs w:val="20"/>
+              </w:rPr>
+              <w:t xml:space="preserve"> x </w:t>
             </w:r>
             <w:proofErr w:type="gramStart"/>
             <w:r>
@@ -4273,7 +4305,25 @@
                 <w:sz w:val="20"/>
                 <w:szCs w:val="20"/>
               </w:rPr>
-              <w:t xml:space="preserve">FP = 21 x </w:t>
+              <w:t xml:space="preserve">FP = </w:t>
+            </w:r>
+            <w:r>
+              <w:rPr>
+                <w:rFonts w:eastAsia="Times New Roman"/>
+                <w:color w:val="auto"/>
+                <w:sz w:val="20"/>
+                <w:szCs w:val="20"/>
+              </w:rPr>
+              <w:t>13</w:t>
+            </w:r>
+            <w:r>
+              <w:rPr>
+                <w:rFonts w:eastAsia="Times New Roman"/>
+                <w:color w:val="auto"/>
+                <w:sz w:val="20"/>
+                <w:szCs w:val="20"/>
+              </w:rPr>
+              <w:t xml:space="preserve"> x </w:t>
             </w:r>
             <w:proofErr w:type="gramStart"/>
             <w:r>
@@ -4311,7 +4361,16 @@
                 <w:sz w:val="20"/>
                 <w:szCs w:val="20"/>
               </w:rPr>
-              <w:t>FP = 14,28</w:t>
+              <w:t xml:space="preserve">FP = </w:t>
+            </w:r>
+            <w:r>
+              <w:rPr>
+                <w:rFonts w:eastAsia="Times New Roman"/>
+                <w:color w:val="auto"/>
+                <w:sz w:val="20"/>
+                <w:szCs w:val="20"/>
+              </w:rPr>
+              <w:t>8,84</w:t>
             </w:r>
           </w:p>
         </w:tc>
@@ -4513,7 +4572,16 @@
                 <w:sz w:val="20"/>
                 <w:szCs w:val="20"/>
               </w:rPr>
-              <w:t xml:space="preserve">12 </w:t>
+              <w:t>5</w:t>
+            </w:r>
+            <w:r>
+              <w:rPr>
+                <w:rFonts w:eastAsia="Times New Roman"/>
+                <w:color w:val="auto"/>
+                <w:sz w:val="20"/>
+                <w:szCs w:val="20"/>
+              </w:rPr>
+              <w:t xml:space="preserve"> </w:t>
             </w:r>
             <w:proofErr w:type="spellStart"/>
             <w:r>
@@ -4578,7 +4646,16 @@
                 <w:sz w:val="20"/>
                 <w:szCs w:val="20"/>
               </w:rPr>
-              <w:t>32 dias</w:t>
+              <w:t>50</w:t>
+            </w:r>
+            <w:r>
+              <w:rPr>
+                <w:rFonts w:eastAsia="Times New Roman"/>
+                <w:color w:val="auto"/>
+                <w:sz w:val="20"/>
+                <w:szCs w:val="20"/>
+              </w:rPr>
+              <w:t xml:space="preserve"> dias</w:t>
             </w:r>
           </w:p>
         </w:tc>
@@ -4614,7 +4691,25 @@
                 <w:sz w:val="20"/>
                 <w:szCs w:val="20"/>
               </w:rPr>
-              <w:t>R$ 1.800,00</w:t>
+              <w:t xml:space="preserve">R$ </w:t>
+            </w:r>
+            <w:r>
+              <w:rPr>
+                <w:rFonts w:eastAsia="Times New Roman"/>
+                <w:color w:val="auto"/>
+                <w:sz w:val="20"/>
+                <w:szCs w:val="20"/>
+              </w:rPr>
+              <w:t>2000</w:t>
+            </w:r>
+            <w:r>
+              <w:rPr>
+                <w:rFonts w:eastAsia="Times New Roman"/>
+                <w:color w:val="auto"/>
+                <w:sz w:val="20"/>
+                <w:szCs w:val="20"/>
+              </w:rPr>
+              <w:t>,00</w:t>
             </w:r>
           </w:p>
         </w:tc>
@@ -4896,6 +4991,7 @@
         <w:docPartUnique/>
       </w:docPartObj>
     </w:sdtPr>
+    <w:sdtEndPr/>
     <w:sdtContent>
       <w:p>
         <w:pPr>
@@ -5740,7 +5836,7 @@
 </file>
 
 <file path=customXml/itemProps1.xml><?xml version="1.0" encoding="utf-8"?>
-<ds:datastoreItem xmlns:ds="http://schemas.openxmlformats.org/officeDocument/2006/customXml" ds:itemID="{186A15E1-74CF-4565-83CE-A61AB8835FFA}">
+<ds:datastoreItem xmlns:ds="http://schemas.openxmlformats.org/officeDocument/2006/customXml" ds:itemID="{2A36BF23-32B6-4A43-A33C-B5FED344E138}">
   <ds:schemaRefs>
     <ds:schemaRef ds:uri="http://schemas.openxmlformats.org/officeDocument/2006/bibliography"/>
   </ds:schemaRefs>

</xml_diff>